<commit_message>
added section in main document and reflection templete section
</commit_message>
<xml_diff>
--- a/Paper WOrk/Main Doc version 2.docx
+++ b/Paper WOrk/Main Doc version 2.docx
@@ -8241,15 +8241,7 @@
         <w:ind w:left="720"/>
       </w:pPr>
       <w:r>
-        <w:t xml:space="preserve">This user can be a wide range of </w:t>
-      </w:r>
-      <w:proofErr w:type="spellStart"/>
-      <w:r>
-        <w:t>of</w:t>
-      </w:r>
-      <w:proofErr w:type="spellEnd"/>
-      <w:r>
-        <w:t xml:space="preserve"> age however often are older due to the seniority of the position meaning that the app mist be tailored to them and their specific uses.</w:t>
+        <w:t>This user can be a wide range of of age however often are older due to the seniority of the position meaning that the app mist be tailored to them and their specific uses.</w:t>
       </w:r>
     </w:p>
     <w:p>
@@ -8265,15 +8257,7 @@
         <w:ind w:left="720"/>
       </w:pPr>
       <w:r>
-        <w:t xml:space="preserve">An active view of most of </w:t>
-      </w:r>
-      <w:proofErr w:type="spellStart"/>
-      <w:r>
-        <w:t>there</w:t>
-      </w:r>
-      <w:proofErr w:type="spellEnd"/>
-      <w:r>
-        <w:t xml:space="preserve"> deployed devices. It will allow them to manage them better and be aware of their status at moment’s notice. It should fix issues of large amount of paper-based documentation that need to be looked through to find the status of a device. </w:t>
+        <w:t xml:space="preserve">An active view of most of there deployed devices. It will allow them to manage them better and be aware of their status at moment’s notice. It should fix issues of large amount of paper-based documentation that need to be looked through to find the status of a device. </w:t>
       </w:r>
     </w:p>
     <w:p>
@@ -8370,15 +8354,7 @@
         <w:ind w:left="720"/>
       </w:pPr>
       <w:r>
-        <w:t xml:space="preserve">This software would solve the issue of maintenance scheduling of devices and life cycle of devices as all devices have </w:t>
-      </w:r>
-      <w:proofErr w:type="spellStart"/>
-      <w:r>
-        <w:t>a</w:t>
-      </w:r>
-      <w:proofErr w:type="spellEnd"/>
-      <w:r>
-        <w:t xml:space="preserve"> expected life cycle. This would help this users be on top of their device servicing like a MOT reminder for road users. It will help them ensure all devices are in their best shape.</w:t>
+        <w:t>This software would solve the issue of maintenance scheduling of devices and life cycle of devices as all devices have a expected life cycle. This would help this users be on top of their device servicing like a MOT reminder for road users. It will help them ensure all devices are in their best shape.</w:t>
       </w:r>
     </w:p>
     <w:p/>
@@ -8803,15 +8779,7 @@
         <w:ind w:left="1440"/>
       </w:pPr>
       <w:r>
-        <w:t xml:space="preserve">In this project </w:t>
-      </w:r>
-      <w:proofErr w:type="spellStart"/>
-      <w:r>
-        <w:t>Farfields</w:t>
-      </w:r>
-      <w:proofErr w:type="spellEnd"/>
-      <w:r>
-        <w:t xml:space="preserve"> represented by John McDermott is our client that is going to be with us thought the year helping to be the main stakeholder providing critical feedback and guidance during the development. He will ensure that what the outcome is aligns with the key deliverables he expected</w:t>
+        <w:t>In this project Farfields represented by John McDermott is our client that is going to be with us thought the year helping to be the main stakeholder providing critical feedback and guidance during the development. He will ensure that what the outcome is aligns with the key deliverables he expected</w:t>
       </w:r>
     </w:p>
     <w:p>
@@ -18174,7 +18142,81 @@
       </w:r>
       <w:bookmarkEnd w:id="30"/>
     </w:p>
-    <w:p/>
+    <w:p>
+      <w:pPr>
+        <w:pStyle w:val="Heading2"/>
+      </w:pPr>
+      <w:r>
+        <w:t>What will it be used for</w:t>
+      </w:r>
+    </w:p>
+    <w:p>
+      <w:pPr>
+        <w:ind w:left="720"/>
+      </w:pPr>
+      <w:r>
+        <w:t>In our project, the QR code reader may play a crucial role in the enchantment of the operational efficiency and usability of the application. With the possibility very large data base with a large amount of IoT devices being attached and requiring maintenance. The QR code reader may be useful in the streamlining of device identification in the database in the following ways:</w:t>
+      </w:r>
+      <w:r>
+        <w:br/>
+      </w:r>
+    </w:p>
+    <w:p>
+      <w:pPr>
+        <w:pStyle w:val="ListParagraph"/>
+        <w:numPr>
+          <w:ilvl w:val="0"/>
+          <w:numId w:val="24"/>
+        </w:numPr>
+      </w:pPr>
+      <w:r>
+        <w:lastRenderedPageBreak/>
+        <w:t>Streamline the installation process by having the installation team scan a QR code located on the device that they are maintaining. This would then redirect them to the page that stores relevant information about the device.</w:t>
+      </w:r>
+    </w:p>
+    <w:p>
+      <w:pPr>
+        <w:pStyle w:val="ListParagraph"/>
+        <w:ind w:left="1440"/>
+      </w:pPr>
+    </w:p>
+    <w:p>
+      <w:pPr>
+        <w:pStyle w:val="ListParagraph"/>
+        <w:numPr>
+          <w:ilvl w:val="0"/>
+          <w:numId w:val="24"/>
+        </w:numPr>
+      </w:pPr>
+      <w:r>
+        <w:t xml:space="preserve">It would eliminate manual entry errors while </w:t>
+      </w:r>
+      <w:r>
+        <w:t>saving time in the field</w:t>
+      </w:r>
+    </w:p>
+    <w:p>
+      <w:pPr>
+        <w:pStyle w:val="ListParagraph"/>
+      </w:pPr>
+    </w:p>
+    <w:p>
+      <w:pPr>
+        <w:pStyle w:val="ListParagraph"/>
+        <w:numPr>
+          <w:ilvl w:val="0"/>
+          <w:numId w:val="24"/>
+        </w:numPr>
+      </w:pPr>
+      <w:r>
+        <w:t>Improve workflow as it will quickly and easily provide the relevant information required to perform the task and update any information required.</w:t>
+      </w:r>
+    </w:p>
+    <w:p>
+      <w:pPr>
+        <w:ind w:left="720"/>
+      </w:pPr>
+    </w:p>
     <w:p>
       <w:pPr>
         <w:pStyle w:val="Heading2"/>
@@ -18240,7 +18282,6 @@
         </w:numPr>
       </w:pPr>
       <w:r>
-        <w:lastRenderedPageBreak/>
         <w:t>Alignment markers, timing patterns, and the quiet zone around the code help locate and orient the code for decoding.</w:t>
       </w:r>
     </w:p>
@@ -18334,13 +18375,8 @@
         <w:pStyle w:val="Heading3"/>
       </w:pPr>
       <w:bookmarkStart w:id="33" w:name="_Toc187001584"/>
-      <w:proofErr w:type="spellStart"/>
-      <w:r>
-        <w:t>ZXing</w:t>
-      </w:r>
-      <w:proofErr w:type="spellEnd"/>
-      <w:r>
-        <w:t xml:space="preserve"> ("Zebra Crossing") barcode scanning library for Java, Android</w:t>
+      <w:r>
+        <w:t>ZXing ("Zebra Crossing") barcode scanning library for Java, Android</w:t>
       </w:r>
       <w:bookmarkEnd w:id="33"/>
     </w:p>
@@ -18348,13 +18384,8 @@
       <w:pPr>
         <w:ind w:left="720"/>
       </w:pPr>
-      <w:proofErr w:type="spellStart"/>
-      <w:r>
-        <w:t>ZXing</w:t>
-      </w:r>
-      <w:proofErr w:type="spellEnd"/>
-      <w:r>
-        <w:t xml:space="preserve"> is an open-source library developed for barcode image processing. Originally written in Java, it supports multiple barcode formats and is extensively used in Android and Java-based projects.</w:t>
+      <w:r>
+        <w:t>ZXing is an open-source library developed for barcode image processing. Originally written in Java, it supports multiple barcode formats and is extensively used in Android and Java-based projects.</w:t>
       </w:r>
     </w:p>
     <w:p>
@@ -18398,15 +18429,7 @@
         <w:t>1D Formats</w:t>
       </w:r>
       <w:r>
-        <w:t xml:space="preserve">: EAN-8, EAN-13, UPC-A, UPC-E, Code 39, Code 93, Code 128, ITF, </w:t>
-      </w:r>
-      <w:proofErr w:type="spellStart"/>
-      <w:r>
-        <w:t>Codabar</w:t>
-      </w:r>
-      <w:proofErr w:type="spellEnd"/>
-      <w:r>
-        <w:t>.</w:t>
+        <w:t>: EAN-8, EAN-13, UPC-A, UPC-E, Code 39, Code 93, Code 128, ITF, Codabar.</w:t>
       </w:r>
     </w:p>
     <w:p>
@@ -18457,18 +18480,11 @@
           <w:b/>
           <w:bCs/>
         </w:rPr>
+        <w:lastRenderedPageBreak/>
         <w:t>Integration</w:t>
       </w:r>
       <w:r>
-        <w:t xml:space="preserve">: Easily integrates into Android projects via the </w:t>
-      </w:r>
-      <w:proofErr w:type="spellStart"/>
-      <w:r>
-        <w:t>zxing</w:t>
-      </w:r>
-      <w:proofErr w:type="spellEnd"/>
-      <w:r>
-        <w:t>-android-embedded module.</w:t>
+        <w:t>: Easily integrates into Android projects via the zxing-android-embedded module.</w:t>
       </w:r>
     </w:p>
     <w:p>
@@ -18555,16 +18571,8 @@
           <w:rPr>
             <w:rStyle w:val="Hyperlink"/>
           </w:rPr>
-          <w:t xml:space="preserve">html5-qrcode by </w:t>
+          <w:t>html5-qrcode by mebjas</w:t>
         </w:r>
-        <w:proofErr w:type="spellStart"/>
-        <w:r>
-          <w:rPr>
-            <w:rStyle w:val="Hyperlink"/>
-          </w:rPr>
-          <w:t>mebjas</w:t>
-        </w:r>
-        <w:proofErr w:type="spellEnd"/>
       </w:hyperlink>
       <w:r>
         <w:t>, which provides a client-side solution for QR code scanning in web applications.</w:t>
@@ -18610,15 +18618,7 @@
         </w:numPr>
       </w:pPr>
       <w:r>
-        <w:t xml:space="preserve">This library provides an Android wrapper for </w:t>
-      </w:r>
-      <w:proofErr w:type="spellStart"/>
-      <w:r>
-        <w:t>ZXing</w:t>
-      </w:r>
-      <w:proofErr w:type="spellEnd"/>
-      <w:r>
-        <w:t>, making it easier to integrate and customize</w:t>
+        <w:t>This library provides an Android wrapper for ZXing, making it easier to integrate and customize</w:t>
       </w:r>
       <w:r>
         <w:t xml:space="preserve"> with android apps</w:t>
@@ -18698,15 +18698,7 @@
         <w:t>Linear (1D) Formats</w:t>
       </w:r>
       <w:r>
-        <w:t xml:space="preserve">: </w:t>
-      </w:r>
-      <w:proofErr w:type="spellStart"/>
-      <w:r>
-        <w:t>Codabar</w:t>
-      </w:r>
-      <w:proofErr w:type="spellEnd"/>
-      <w:r>
-        <w:t>, Code 39, Code 93, Code 128, EAN-8, EAN-13, ITF, UPC-A, UPC-E.</w:t>
+        <w:t>: Codabar, Code 39, Code 93, Code 128, EAN-8, EAN-13, ITF, UPC-A, UPC-E.</w:t>
       </w:r>
     </w:p>
     <w:p>
@@ -18820,12 +18812,12 @@
       </w:pPr>
       <w:bookmarkStart w:id="35" w:name="_Toc187001586"/>
       <w:r>
+        <w:lastRenderedPageBreak/>
         <w:t>Conclusion</w:t>
       </w:r>
       <w:bookmarkEnd w:id="35"/>
     </w:p>
     <w:p>
-      <w:proofErr w:type="spellStart"/>
       <w:r>
         <w:rPr>
           <w:b/>
@@ -18833,7 +18825,6 @@
         </w:rPr>
         <w:t>ZXing</w:t>
       </w:r>
-      <w:proofErr w:type="spellEnd"/>
       <w:r>
         <w:t xml:space="preserve"> and </w:t>
       </w:r>
@@ -18855,21 +18846,12 @@
           <w:numId w:val="9"/>
         </w:numPr>
       </w:pPr>
-      <w:proofErr w:type="spellStart"/>
       <w:r>
         <w:rPr>
           <w:b/>
           <w:bCs/>
         </w:rPr>
-        <w:t>ZXing's</w:t>
-      </w:r>
-      <w:proofErr w:type="spellEnd"/>
-      <w:r>
-        <w:rPr>
-          <w:b/>
-          <w:bCs/>
-        </w:rPr>
-        <w:t xml:space="preserve"> Library</w:t>
+        <w:t>ZXing's Library</w:t>
       </w:r>
       <w:r>
         <w:t xml:space="preserve"> is ideal for developing a </w:t>
@@ -19013,7 +18995,6 @@
           <w:b/>
           <w:bCs/>
         </w:rPr>
-        <w:lastRenderedPageBreak/>
         <w:t>Consistent Performance</w:t>
       </w:r>
       <w:r>
@@ -19071,15 +19052,7 @@
     </w:p>
     <w:p>
       <w:r>
-        <w:t xml:space="preserve">Overall, the integration of React Expo Camera with React Native is seamless and user-friendly, making it an excellent choice for developers. It simplifies the development process, enhances the overall experience, and proves to be a more convenient option compared to ML Kit and </w:t>
-      </w:r>
-      <w:proofErr w:type="spellStart"/>
-      <w:r>
-        <w:t>ZXing</w:t>
-      </w:r>
-      <w:proofErr w:type="spellEnd"/>
-      <w:r>
-        <w:t xml:space="preserve"> for React Native projects. After exploring and experimenting with various potential solutions during the development process, we have chosen React Expo Camera as the preferred software solution.</w:t>
+        <w:t>Overall, the integration of React Expo Camera with React Native is seamless and user-friendly, making it an excellent choice for developers. It simplifies the development process, enhances the overall experience, and proves to be a more convenient option compared to ML Kit and ZXing for React Native projects. After exploring and experimenting with various potential solutions during the development process, we have chosen React Expo Camera as the preferred software solution.</w:t>
       </w:r>
     </w:p>
     <w:p/>
@@ -19186,15 +19159,7 @@
         <w:ind w:left="720"/>
       </w:pPr>
       <w:r>
-        <w:t xml:space="preserve">Managing billing for customers in a </w:t>
-      </w:r>
-      <w:proofErr w:type="spellStart"/>
-      <w:r>
-        <w:t>SaS</w:t>
-      </w:r>
-      <w:proofErr w:type="spellEnd"/>
-      <w:r>
-        <w:t xml:space="preserve"> solution and tracking both stock on hand, deployed units and a device returns process is a missing piece for most platforms. It's often split between an ERP for manufacturing and the IoT platform for fleet management. Gets very messy with device movements between customers and RMA/refurb</w:t>
+        <w:t>Managing billing for customers in a SaS solution and tracking both stock on hand, deployed units and a device returns process is a missing piece for most platforms. It's often split between an ERP for manufacturing and the IoT platform for fleet management. Gets very messy with device movements between customers and RMA/refurb</w:t>
       </w:r>
       <w:r>
         <w:t>.</w:t>
@@ -19210,15 +19175,7 @@
     </w:p>
     <w:p>
       <w:r>
-        <w:t xml:space="preserve">This comment highlighted a possible aspect we can look into for the project after we complete all main objectives. It speaks about the common challenges around Software as a Service when </w:t>
-      </w:r>
-      <w:proofErr w:type="spellStart"/>
-      <w:r>
-        <w:t>seealing</w:t>
-      </w:r>
-      <w:proofErr w:type="spellEnd"/>
-      <w:r>
-        <w:t xml:space="preserve"> with Internet of Things devices and their Lifecycle Management.</w:t>
+        <w:t>This comment highlighted a possible aspect we can look into for the project after we complete all main objectives. It speaks about the common challenges around Software as a Service when seealing with Internet of Things devices and their Lifecycle Management.</w:t>
       </w:r>
     </w:p>
     <w:p>
@@ -19246,31 +19203,7 @@
         </w:numPr>
       </w:pPr>
       <w:r>
-        <w:t xml:space="preserve">Manging subscriptions especially can be complicated when </w:t>
-      </w:r>
-      <w:proofErr w:type="spellStart"/>
-      <w:r>
-        <w:t>dvices</w:t>
-      </w:r>
-      <w:proofErr w:type="spellEnd"/>
-      <w:r>
-        <w:t xml:space="preserve"> are </w:t>
-      </w:r>
-      <w:proofErr w:type="spellStart"/>
-      <w:r>
-        <w:t>envolved</w:t>
-      </w:r>
-      <w:proofErr w:type="spellEnd"/>
-      <w:r>
-        <w:t xml:space="preserve"> when it depends on their usage, deployment and </w:t>
-      </w:r>
-      <w:proofErr w:type="spellStart"/>
-      <w:r>
-        <w:t>maintinace</w:t>
-      </w:r>
-      <w:proofErr w:type="spellEnd"/>
-      <w:r>
-        <w:t>.</w:t>
+        <w:t>Manging subscriptions especially can be complicated when dvices are envolved when it depends on their usage, deployment and maintinace.</w:t>
       </w:r>
     </w:p>
     <w:p>
@@ -19793,28 +19726,12 @@
     </w:p>
     <w:p>
       <w:r>
-        <w:t>Gateways can be categorised into indoor (picocell) and outdoor (</w:t>
-      </w:r>
-      <w:proofErr w:type="spellStart"/>
-      <w:r>
-        <w:t>mactocell</w:t>
-      </w:r>
-      <w:proofErr w:type="spellEnd"/>
-      <w:r>
-        <w:t>) gateways. </w:t>
-      </w:r>
-    </w:p>
-    <w:p>
-      <w:r>
-        <w:t xml:space="preserve">Indoor gateways are cost-effective and best for a location with many obstructions to the wireless signals. They have internal antennas or external pigtail antennas. Depending on the building, </w:t>
-      </w:r>
-      <w:proofErr w:type="spellStart"/>
-      <w:r>
-        <w:t>its</w:t>
-      </w:r>
-      <w:proofErr w:type="spellEnd"/>
-      <w:r>
-        <w:t xml:space="preserve"> possible for them to receive signals from over several kilometres away.</w:t>
+        <w:t>Gateways can be categorised into indoor (picocell) and outdoor (mactocell) gateways. </w:t>
+      </w:r>
+    </w:p>
+    <w:p>
+      <w:r>
+        <w:t>Indoor gateways are cost-effective and best for a location with many obstructions to the wireless signals. They have internal antennas or external pigtail antennas. Depending on the building, its possible for them to receive signals from over several kilometres away.</w:t>
       </w:r>
     </w:p>
     <w:p>
@@ -19979,7 +19896,7 @@
           <w:szCs w:val="28"/>
         </w:rPr>
         <w:drawing>
-          <wp:inline distT="0" distB="0" distL="0" distR="0" wp14:anchorId="53825FB4" wp14:editId="3DC9F70A">
+          <wp:inline distT="0" distB="0" distL="0" distR="0" wp14:anchorId="53825FB4" wp14:editId="28A7A5DF">
             <wp:extent cx="5731510" cy="2513330"/>
             <wp:effectExtent l="0" t="0" r="2540" b="1270"/>
             <wp:docPr id="925356518" name="Picture 14" descr="A screenshot of a computer screen&#10;&#10;Description automatically generated"/>
@@ -22331,15 +22248,7 @@
           </w:tcPr>
           <w:p>
             <w:r>
-              <w:t xml:space="preserve">Ensure only authorised formats like JPG, PNG or </w:t>
-            </w:r>
-            <w:proofErr w:type="spellStart"/>
-            <w:r>
-              <w:t>dxcs</w:t>
-            </w:r>
-            <w:proofErr w:type="spellEnd"/>
-            <w:r>
-              <w:t xml:space="preserve"> are used and not.exe or.py to minimise the possibility of a threat</w:t>
+              <w:t>Ensure only authorised formats like JPG, PNG or dxcs are used and not.exe or.py to minimise the possibility of a threat</w:t>
             </w:r>
           </w:p>
         </w:tc>
@@ -22902,15 +22811,7 @@
               <w:cnfStyle w:val="000000100000" w:firstRow="0" w:lastRow="0" w:firstColumn="0" w:lastColumn="0" w:oddVBand="0" w:evenVBand="0" w:oddHBand="1" w:evenHBand="0" w:firstRowFirstColumn="0" w:firstRowLastColumn="0" w:lastRowFirstColumn="0" w:lastRowLastColumn="0"/>
             </w:pPr>
             <w:r>
-              <w:t xml:space="preserve">Notify affected users patch vulnerability and create </w:t>
-            </w:r>
-            <w:proofErr w:type="spellStart"/>
-            <w:r>
-              <w:t>a</w:t>
-            </w:r>
-            <w:proofErr w:type="spellEnd"/>
-            <w:r>
-              <w:t xml:space="preserve"> Incident Report</w:t>
+              <w:t>Notify affected users patch vulnerability and create a Incident Report</w:t>
             </w:r>
           </w:p>
         </w:tc>
@@ -23461,15 +23362,7 @@
         <w:t xml:space="preserve">Does the proposed project idea align with </w:t>
       </w:r>
       <w:r>
-        <w:t xml:space="preserve">initial objectives and </w:t>
-      </w:r>
-      <w:proofErr w:type="spellStart"/>
-      <w:r>
-        <w:t>deliverebles</w:t>
-      </w:r>
-      <w:proofErr w:type="spellEnd"/>
-      <w:r>
-        <w:t xml:space="preserve"> defined in the project.</w:t>
+        <w:t>initial objectives and deliverebles defined in the project.</w:t>
       </w:r>
     </w:p>
     <w:p>
@@ -26173,14 +26066,9 @@
       <w:r>
         <w:t xml:space="preserve">We will be using Firebase who provide a multitude of service that would be appropriate for this product based on both technical requirements as well as conforming to other preferable qualities such as scalability requested by the client. We will need setup Firebase and configure it and layout a design plan for how our program will structure itself withy Firebase once this is complete the backend can start to be programmed. We will take a modular approach focussing on reusable functions that can take in a wide variety of arguments necessary for the programs flexibility while avoiding messy code. The primary features Firebase we will be using is the Cloud </w:t>
       </w:r>
-      <w:proofErr w:type="spellStart"/>
       <w:r>
         <w:lastRenderedPageBreak/>
-        <w:t>Firestore</w:t>
-      </w:r>
-      <w:proofErr w:type="spellEnd"/>
-      <w:r>
-        <w:t xml:space="preserve"> database, Firebase Cloud Storage for media, Firebase Authentication and messaging/notifications.</w:t>
+        <w:t>Firestore database, Firebase Cloud Storage for media, Firebase Authentication and messaging/notifications.</w:t>
       </w:r>
     </w:p>
     <w:p/>
@@ -26199,47 +26087,7 @@
     </w:p>
     <w:p>
       <w:r>
-        <w:t xml:space="preserve">We propose </w:t>
-      </w:r>
-      <w:proofErr w:type="spellStart"/>
-      <w:r>
-        <w:t>Firestore</w:t>
-      </w:r>
-      <w:proofErr w:type="spellEnd"/>
-      <w:r>
-        <w:t xml:space="preserve"> over Firebases traditional Realtime Json database this is for a few reasons but the primary reason is its increased querying capability, Json is notoriously poor for making queries in but </w:t>
-      </w:r>
-      <w:proofErr w:type="spellStart"/>
-      <w:r>
-        <w:t>Firestore</w:t>
-      </w:r>
-      <w:proofErr w:type="spellEnd"/>
-      <w:r>
-        <w:t xml:space="preserve"> does not have this weakness as even though its Json like in structure it is also similar to SQL how each collection is like a mini table meaning advance queries can still be run with effective time and performance. Its scheme is like Json and is very flexible to accommodate different user priorities when adding devices as well as supporting subcategories allowing for users to sort and manage the database themselves without any need for more technically minded people to step in. Even though Firebases Realtime database is more suited to Realtime requests </w:t>
-      </w:r>
-      <w:proofErr w:type="spellStart"/>
-      <w:r>
-        <w:t>Firestore</w:t>
-      </w:r>
-      <w:proofErr w:type="spellEnd"/>
-      <w:r>
-        <w:t xml:space="preserve"> still supports and can perform to the project specification. This small disadvantage of being worse at </w:t>
-      </w:r>
-      <w:proofErr w:type="spellStart"/>
-      <w:r>
-        <w:t>realtime</w:t>
-      </w:r>
-      <w:proofErr w:type="spellEnd"/>
-      <w:r>
-        <w:t xml:space="preserve"> support is negated by how effective </w:t>
-      </w:r>
-      <w:proofErr w:type="spellStart"/>
-      <w:r>
-        <w:t>Firestore</w:t>
-      </w:r>
-      <w:proofErr w:type="spellEnd"/>
-      <w:r>
-        <w:t xml:space="preserve"> is for querying and over large data set operations and it also make more sense from a cost perspective as the ability to perform more advance queries increase efficiency and reduce the number of requests.</w:t>
+        <w:t>We propose Firestore over Firebases traditional Realtime Json database this is for a few reasons but the primary reason is its increased querying capability, Json is notoriously poor for making queries in but Firestore does not have this weakness as even though its Json like in structure it is also similar to SQL how each collection is like a mini table meaning advance queries can still be run with effective time and performance. Its scheme is like Json and is very flexible to accommodate different user priorities when adding devices as well as supporting subcategories allowing for users to sort and manage the database themselves without any need for more technically minded people to step in. Even though Firebases Realtime database is more suited to Realtime requests Firestore still supports and can perform to the project specification. This small disadvantage of being worse at realtime support is negated by how effective Firestore is for querying and over large data set operations and it also make more sense from a cost perspective as the ability to perform more advance queries increase efficiency and reduce the number of requests.</w:t>
       </w:r>
     </w:p>
     <w:p>
@@ -26300,15 +26148,7 @@
         <w:ind w:left="720" w:firstLine="720"/>
       </w:pPr>
       <w:r>
-        <w:t xml:space="preserve">- </w:t>
-      </w:r>
-      <w:proofErr w:type="spellStart"/>
-      <w:r>
-        <w:t>installationDate</w:t>
-      </w:r>
-      <w:proofErr w:type="spellEnd"/>
-      <w:r>
-        <w:t>: "2025-01-01"</w:t>
+        <w:t>- installationDate: "2025-01-01"</w:t>
       </w:r>
     </w:p>
     <w:p>
@@ -26316,15 +26156,7 @@
         <w:ind w:left="720" w:firstLine="720"/>
       </w:pPr>
       <w:r>
-        <w:t xml:space="preserve">- </w:t>
-      </w:r>
-      <w:proofErr w:type="spellStart"/>
-      <w:r>
-        <w:t>imageURL</w:t>
-      </w:r>
-      <w:proofErr w:type="spellEnd"/>
-      <w:r>
-        <w:t xml:space="preserve">: "https://example.com/installation.jpg" </w:t>
+        <w:t xml:space="preserve">- imageURL: "https://example.com/installation.jpg" </w:t>
       </w:r>
     </w:p>
     <w:p>
@@ -26332,15 +26164,7 @@
         <w:ind w:left="720" w:firstLine="720"/>
       </w:pPr>
       <w:r>
-        <w:t xml:space="preserve">- </w:t>
-      </w:r>
-      <w:proofErr w:type="spellStart"/>
-      <w:r>
-        <w:t>technicalDocs</w:t>
-      </w:r>
-      <w:proofErr w:type="spellEnd"/>
-      <w:r>
-        <w:t>: ["https://example.com/specs.pdf"]</w:t>
+        <w:t>- technicalDocs: ["https://example.com/specs.pdf"]</w:t>
       </w:r>
     </w:p>
     <w:p>
@@ -27062,13 +26886,8 @@
               </w:numPr>
             </w:pPr>
             <w:r>
-              <w:t xml:space="preserve">3.3.2 Link Media and Documents to </w:t>
-            </w:r>
-            <w:proofErr w:type="spellStart"/>
-            <w:r>
-              <w:t>Firestore</w:t>
-            </w:r>
-            <w:proofErr w:type="spellEnd"/>
+              <w:t>3.3.2 Link Media and Documents to Firestore</w:t>
+            </w:r>
           </w:p>
           <w:p/>
         </w:tc>
@@ -29626,15 +29445,7 @@
     </w:p>
     <w:p>
       <w:r>
-        <w:t xml:space="preserve">      "$</w:t>
-      </w:r>
-      <w:proofErr w:type="spellStart"/>
-      <w:r>
-        <w:t>uid</w:t>
-      </w:r>
-      <w:proofErr w:type="spellEnd"/>
-      <w:r>
-        <w:t>": {</w:t>
+        <w:t xml:space="preserve">      "$uid": {</w:t>
       </w:r>
     </w:p>
     <w:p>
@@ -29644,23 +29455,7 @@
         </w:rPr>
       </w:pPr>
       <w:r>
-        <w:t xml:space="preserve">        ".read": "$</w:t>
-      </w:r>
-      <w:proofErr w:type="spellStart"/>
-      <w:r>
-        <w:t>uid</w:t>
-      </w:r>
-      <w:proofErr w:type="spellEnd"/>
-      <w:r>
-        <w:t xml:space="preserve"> === </w:t>
-      </w:r>
-      <w:proofErr w:type="spellStart"/>
-      <w:r>
-        <w:t>auth.uid</w:t>
-      </w:r>
-      <w:proofErr w:type="spellEnd"/>
-      <w:r>
-        <w:t xml:space="preserve">",  </w:t>
+        <w:t xml:space="preserve">        ".read": "$uid === auth.uid",  </w:t>
       </w:r>
       <w:r>
         <w:rPr>
@@ -29671,31 +29466,7 @@
     </w:p>
     <w:p>
       <w:r>
-        <w:t xml:space="preserve">        ".write": "$</w:t>
-      </w:r>
-      <w:proofErr w:type="spellStart"/>
-      <w:r>
-        <w:t>uid</w:t>
-      </w:r>
-      <w:proofErr w:type="spellEnd"/>
-      <w:r>
-        <w:t xml:space="preserve"> === </w:t>
-      </w:r>
-      <w:proofErr w:type="spellStart"/>
-      <w:r>
-        <w:t>auth.uid</w:t>
-      </w:r>
-      <w:proofErr w:type="spellEnd"/>
-      <w:r>
-        <w:t xml:space="preserve"> || </w:t>
-      </w:r>
-      <w:proofErr w:type="spellStart"/>
-      <w:r>
-        <w:t>auth.token.admin</w:t>
-      </w:r>
-      <w:proofErr w:type="spellEnd"/>
-      <w:r>
-        <w:t xml:space="preserve"> === true"  </w:t>
+        <w:t xml:space="preserve">        ".write": "$uid === auth.uid || auth.token.admin === true"  </w:t>
       </w:r>
       <w:r>
         <w:rPr>
@@ -29719,29 +29490,13 @@
     </w:p>
     <w:p>
       <w:r>
-        <w:t xml:space="preserve">    "</w:t>
-      </w:r>
-      <w:proofErr w:type="spellStart"/>
-      <w:r>
-        <w:t>adminData</w:t>
-      </w:r>
-      <w:proofErr w:type="spellEnd"/>
-      <w:r>
-        <w:t>": {</w:t>
+        <w:t xml:space="preserve">    "adminData": {</w:t>
       </w:r>
     </w:p>
     <w:p>
       <w:r>
         <w:lastRenderedPageBreak/>
-        <w:t xml:space="preserve">      ".read": "auth != null &amp;&amp; </w:t>
-      </w:r>
-      <w:proofErr w:type="spellStart"/>
-      <w:r>
-        <w:t>auth.token.admin</w:t>
-      </w:r>
-      <w:proofErr w:type="spellEnd"/>
-      <w:r>
-        <w:t xml:space="preserve"> === true",  </w:t>
+        <w:t xml:space="preserve">      ".read": "auth != null &amp;&amp; auth.token.admin === true",  </w:t>
       </w:r>
       <w:r>
         <w:rPr>
@@ -29757,15 +29512,7 @@
         </w:rPr>
       </w:pPr>
       <w:r>
-        <w:t xml:space="preserve">      ".write": "auth != null &amp;&amp; </w:t>
-      </w:r>
-      <w:proofErr w:type="spellStart"/>
-      <w:r>
-        <w:t>auth.token.admin</w:t>
-      </w:r>
-      <w:proofErr w:type="spellEnd"/>
-      <w:r>
-        <w:t xml:space="preserve"> === true"  </w:t>
+        <w:t xml:space="preserve">      ".write": "auth != null &amp;&amp; auth.token.admin === true"  </w:t>
       </w:r>
       <w:r>
         <w:rPr>
@@ -29781,15 +29528,7 @@
     </w:p>
     <w:p>
       <w:r>
-        <w:t xml:space="preserve">    "</w:t>
-      </w:r>
-      <w:proofErr w:type="spellStart"/>
-      <w:r>
-        <w:t>publicData</w:t>
-      </w:r>
-      <w:proofErr w:type="spellEnd"/>
-      <w:r>
-        <w:t>": {</w:t>
+        <w:t xml:space="preserve">    "publicData": {</w:t>
       </w:r>
     </w:p>
     <w:p>
@@ -29810,15 +29549,7 @@
         </w:rPr>
       </w:pPr>
       <w:r>
-        <w:t xml:space="preserve">      ".write": "auth != null &amp;&amp; </w:t>
-      </w:r>
-      <w:proofErr w:type="spellStart"/>
-      <w:r>
-        <w:t>auth.token.admin</w:t>
-      </w:r>
-      <w:proofErr w:type="spellEnd"/>
-      <w:r>
-        <w:t xml:space="preserve"> === true"  </w:t>
+        <w:t xml:space="preserve">      ".write": "auth != null &amp;&amp; auth.token.admin === true"  </w:t>
       </w:r>
       <w:r>
         <w:rPr>
@@ -29896,11 +29627,9 @@
             <w:hideMark/>
           </w:tcPr>
           <w:p>
-            <w:proofErr w:type="spellStart"/>
             <w:r>
               <w:t>Table_Name</w:t>
             </w:r>
-            <w:proofErr w:type="spellEnd"/>
           </w:p>
         </w:tc>
         <w:tc>
@@ -29923,11 +29652,9 @@
             <w:hideMark/>
           </w:tcPr>
           <w:p>
-            <w:proofErr w:type="spellStart"/>
             <w:r>
               <w:t>Data_Name</w:t>
             </w:r>
-            <w:proofErr w:type="spellEnd"/>
           </w:p>
         </w:tc>
         <w:tc>
@@ -29950,11 +29677,9 @@
             <w:hideMark/>
           </w:tcPr>
           <w:p>
-            <w:proofErr w:type="spellStart"/>
             <w:r>
               <w:t>Data_Type</w:t>
             </w:r>
-            <w:proofErr w:type="spellEnd"/>
           </w:p>
         </w:tc>
         <w:tc>
@@ -30002,11 +29727,9 @@
             <w:hideMark/>
           </w:tcPr>
           <w:p>
-            <w:proofErr w:type="spellStart"/>
             <w:r>
               <w:t>Security_Type</w:t>
             </w:r>
-            <w:proofErr w:type="spellEnd"/>
           </w:p>
         </w:tc>
         <w:tc>
@@ -30336,13 +30059,8 @@
           </w:tcPr>
           <w:p>
             <w:r>
-              <w:t xml:space="preserve">Name of </w:t>
-            </w:r>
-            <w:proofErr w:type="spellStart"/>
-            <w:r>
-              <w:t>acocunt</w:t>
-            </w:r>
-            <w:proofErr w:type="spellEnd"/>
+              <w:t>Name of acocunt</w:t>
+            </w:r>
           </w:p>
         </w:tc>
       </w:tr>
@@ -31084,11 +30802,9 @@
             <w:hideMark/>
           </w:tcPr>
           <w:p>
-            <w:proofErr w:type="spellStart"/>
             <w:r>
               <w:t>Table_Name</w:t>
             </w:r>
-            <w:proofErr w:type="spellEnd"/>
           </w:p>
         </w:tc>
         <w:tc>
@@ -31111,11 +30827,9 @@
             <w:hideMark/>
           </w:tcPr>
           <w:p>
-            <w:proofErr w:type="spellStart"/>
             <w:r>
               <w:t>Data_Name</w:t>
             </w:r>
-            <w:proofErr w:type="spellEnd"/>
           </w:p>
         </w:tc>
         <w:tc>
@@ -31138,11 +30852,9 @@
             <w:hideMark/>
           </w:tcPr>
           <w:p>
-            <w:proofErr w:type="spellStart"/>
             <w:r>
               <w:t>Data_Type</w:t>
             </w:r>
-            <w:proofErr w:type="spellEnd"/>
           </w:p>
         </w:tc>
         <w:tc>
@@ -31190,11 +30902,9 @@
             <w:hideMark/>
           </w:tcPr>
           <w:p>
-            <w:proofErr w:type="spellStart"/>
             <w:r>
               <w:t>Security_Type</w:t>
             </w:r>
-            <w:proofErr w:type="spellEnd"/>
           </w:p>
         </w:tc>
         <w:tc>
@@ -31298,13 +31008,8 @@
           </w:tcPr>
           <w:p>
             <w:r>
-              <w:t xml:space="preserve">integer </w:t>
-            </w:r>
-            <w:proofErr w:type="spellStart"/>
-            <w:r>
-              <w:t>AutoIncrament</w:t>
-            </w:r>
-            <w:proofErr w:type="spellEnd"/>
+              <w:t>integer AutoIncrament</w:t>
+            </w:r>
           </w:p>
         </w:tc>
         <w:tc>
@@ -31535,13 +31240,8 @@
           </w:tcPr>
           <w:p>
             <w:r>
-              <w:t xml:space="preserve">Name of </w:t>
-            </w:r>
-            <w:proofErr w:type="spellStart"/>
-            <w:r>
-              <w:t>acocunt</w:t>
-            </w:r>
-            <w:proofErr w:type="spellEnd"/>
+              <w:t>Name of acocunt</w:t>
+            </w:r>
           </w:p>
         </w:tc>
       </w:tr>
@@ -31742,15 +31442,7 @@
           </w:tcPr>
           <w:p>
             <w:r>
-              <w:t xml:space="preserve">Last </w:t>
-            </w:r>
-            <w:proofErr w:type="spellStart"/>
-            <w:r>
-              <w:t>Maintance</w:t>
-            </w:r>
-            <w:proofErr w:type="spellEnd"/>
-            <w:r>
-              <w:t xml:space="preserve"> date</w:t>
+              <w:t>Last Maintance date</w:t>
             </w:r>
           </w:p>
         </w:tc>
@@ -31850,13 +31542,8 @@
           </w:tcPr>
           <w:p>
             <w:r>
-              <w:t xml:space="preserve">Last </w:t>
-            </w:r>
-            <w:proofErr w:type="spellStart"/>
-            <w:r>
-              <w:t>maintanance</w:t>
-            </w:r>
-            <w:proofErr w:type="spellEnd"/>
+              <w:t>Last maintanance</w:t>
+            </w:r>
           </w:p>
         </w:tc>
       </w:tr>
@@ -31906,15 +31593,7 @@
           </w:tcPr>
           <w:p>
             <w:r>
-              <w:t xml:space="preserve">Next </w:t>
-            </w:r>
-            <w:proofErr w:type="spellStart"/>
-            <w:r>
-              <w:t>Maintantce</w:t>
-            </w:r>
-            <w:proofErr w:type="spellEnd"/>
-            <w:r>
-              <w:t xml:space="preserve"> date</w:t>
+              <w:t>Next Maintantce date</w:t>
             </w:r>
           </w:p>
         </w:tc>
@@ -32014,13 +31693,8 @@
           </w:tcPr>
           <w:p>
             <w:r>
-              <w:t xml:space="preserve">Next </w:t>
-            </w:r>
-            <w:proofErr w:type="spellStart"/>
-            <w:r>
-              <w:t>Maintance</w:t>
-            </w:r>
-            <w:proofErr w:type="spellEnd"/>
+              <w:t>Next Maintance</w:t>
+            </w:r>
           </w:p>
         </w:tc>
       </w:tr>
@@ -32326,11 +32000,9 @@
       <w:r>
         <w:t xml:space="preserve"> will be using Java for CRUD functions for the time being as it has the best implementation with </w:t>
       </w:r>
-      <w:proofErr w:type="spellStart"/>
       <w:r>
         <w:t>Firestore</w:t>
       </w:r>
-      <w:proofErr w:type="spellEnd"/>
       <w:r>
         <w:t xml:space="preserve"> and using IntelliJ for testing purposes using the command line to test the code I develop:</w:t>
       </w:r>
@@ -32371,19 +32043,18 @@
           <w:iCs/>
           <w:color w:val="0F4761" w:themeColor="accent1" w:themeShade="BF"/>
         </w:rPr>
-        <w:t xml:space="preserve">public class </w:t>
-      </w:r>
-      <w:proofErr w:type="spellStart"/>
-      <w:r>
+        <w:t>public class FirebaseInit {</w:t>
+      </w:r>
+    </w:p>
+    <w:p>
+      <w:pPr>
         <w:rPr>
           <w:rFonts w:eastAsiaTheme="majorEastAsia" w:cstheme="majorBidi"/>
           <w:i/>
           <w:iCs/>
           <w:color w:val="0F4761" w:themeColor="accent1" w:themeShade="BF"/>
         </w:rPr>
-        <w:t>FirebaseInit</w:t>
-      </w:r>
-      <w:proofErr w:type="spellEnd"/>
+      </w:pPr>
       <w:r>
         <w:rPr>
           <w:rFonts w:eastAsiaTheme="majorEastAsia" w:cstheme="majorBidi"/>
@@ -32391,7 +32062,7 @@
           <w:iCs/>
           <w:color w:val="0F4761" w:themeColor="accent1" w:themeShade="BF"/>
         </w:rPr>
-        <w:t xml:space="preserve"> {</w:t>
+        <w:t>    public static void main(String[] args) {</w:t>
       </w:r>
     </w:p>
     <w:p>
@@ -32410,47 +32081,47 @@
           <w:iCs/>
           <w:color w:val="0F4761" w:themeColor="accent1" w:themeShade="BF"/>
         </w:rPr>
-        <w:t xml:space="preserve">    public static void main(String[] </w:t>
-      </w:r>
-      <w:proofErr w:type="spellStart"/>
-      <w:r>
+        <w:t>        try {</w:t>
+      </w:r>
+    </w:p>
+    <w:p>
+      <w:pPr>
         <w:rPr>
           <w:rFonts w:eastAsiaTheme="majorEastAsia" w:cstheme="majorBidi"/>
           <w:i/>
           <w:iCs/>
           <w:color w:val="0F4761" w:themeColor="accent1" w:themeShade="BF"/>
         </w:rPr>
-        <w:t>args</w:t>
-      </w:r>
-      <w:proofErr w:type="spellEnd"/>
-      <w:r>
+      </w:pPr>
+    </w:p>
+    <w:p>
+      <w:pPr>
         <w:rPr>
           <w:rFonts w:eastAsiaTheme="majorEastAsia" w:cstheme="majorBidi"/>
           <w:i/>
           <w:iCs/>
           <w:color w:val="0F4761" w:themeColor="accent1" w:themeShade="BF"/>
         </w:rPr>
-        <w:t>) {</w:t>
-      </w:r>
-    </w:p>
-    <w:p>
-      <w:pPr>
+      </w:pPr>
+      <w:r>
         <w:rPr>
           <w:rFonts w:eastAsiaTheme="majorEastAsia" w:cstheme="majorBidi"/>
           <w:i/>
           <w:iCs/>
           <w:color w:val="0F4761" w:themeColor="accent1" w:themeShade="BF"/>
         </w:rPr>
-      </w:pPr>
-      <w:r>
+        <w:t>            FileInputStream Acount_Key = new FileInputStream("ADMIN-ID-KEY.json"); //get sdk key</w:t>
+      </w:r>
+    </w:p>
+    <w:p>
+      <w:pPr>
         <w:rPr>
           <w:rFonts w:eastAsiaTheme="majorEastAsia" w:cstheme="majorBidi"/>
           <w:i/>
           <w:iCs/>
           <w:color w:val="0F4761" w:themeColor="accent1" w:themeShade="BF"/>
         </w:rPr>
-        <w:t>        try {</w:t>
-      </w:r>
+      </w:pPr>
     </w:p>
     <w:p>
       <w:pPr>
@@ -32461,26 +32132,25 @@
           <w:color w:val="0F4761" w:themeColor="accent1" w:themeShade="BF"/>
         </w:rPr>
       </w:pPr>
-    </w:p>
-    <w:p>
-      <w:pPr>
+      <w:r>
         <w:rPr>
           <w:rFonts w:eastAsiaTheme="majorEastAsia" w:cstheme="majorBidi"/>
           <w:i/>
           <w:iCs/>
           <w:color w:val="0F4761" w:themeColor="accent1" w:themeShade="BF"/>
         </w:rPr>
-      </w:pPr>
-      <w:r>
+        <w:t>            FirebaseOptions BUILD = FirebaseOptions.builder()</w:t>
+      </w:r>
+    </w:p>
+    <w:p>
+      <w:pPr>
         <w:rPr>
           <w:rFonts w:eastAsiaTheme="majorEastAsia" w:cstheme="majorBidi"/>
           <w:i/>
           <w:iCs/>
           <w:color w:val="0F4761" w:themeColor="accent1" w:themeShade="BF"/>
         </w:rPr>
-        <w:t xml:space="preserve">            </w:t>
-      </w:r>
-      <w:proofErr w:type="spellStart"/>
+      </w:pPr>
       <w:r>
         <w:rPr>
           <w:rFonts w:eastAsiaTheme="majorEastAsia" w:cstheme="majorBidi"/>
@@ -32488,19 +32158,18 @@
           <w:iCs/>
           <w:color w:val="0F4761" w:themeColor="accent1" w:themeShade="BF"/>
         </w:rPr>
-        <w:t>FileInputStream</w:t>
-      </w:r>
-      <w:proofErr w:type="spellEnd"/>
-      <w:r>
+        <w:t>                    .setCredentials(GoogleCredentials.fromStream(Acount_Key))</w:t>
+      </w:r>
+    </w:p>
+    <w:p>
+      <w:pPr>
         <w:rPr>
           <w:rFonts w:eastAsiaTheme="majorEastAsia" w:cstheme="majorBidi"/>
           <w:i/>
           <w:iCs/>
           <w:color w:val="0F4761" w:themeColor="accent1" w:themeShade="BF"/>
         </w:rPr>
-        <w:t xml:space="preserve"> </w:t>
-      </w:r>
-      <w:proofErr w:type="spellStart"/>
+      </w:pPr>
       <w:r>
         <w:rPr>
           <w:rFonts w:eastAsiaTheme="majorEastAsia" w:cstheme="majorBidi"/>
@@ -32508,19 +32177,18 @@
           <w:iCs/>
           <w:color w:val="0F4761" w:themeColor="accent1" w:themeShade="BF"/>
         </w:rPr>
-        <w:t>Acount_Key</w:t>
-      </w:r>
-      <w:proofErr w:type="spellEnd"/>
-      <w:r>
+        <w:t>                    .setDatabaseUrl("https://Farfield Test - Niko.firebaseio.com") //connect to database</w:t>
+      </w:r>
+    </w:p>
+    <w:p>
+      <w:pPr>
         <w:rPr>
           <w:rFonts w:eastAsiaTheme="majorEastAsia" w:cstheme="majorBidi"/>
           <w:i/>
           <w:iCs/>
           <w:color w:val="0F4761" w:themeColor="accent1" w:themeShade="BF"/>
         </w:rPr>
-        <w:t xml:space="preserve"> = new </w:t>
-      </w:r>
-      <w:proofErr w:type="spellStart"/>
+      </w:pPr>
       <w:r>
         <w:rPr>
           <w:rFonts w:eastAsiaTheme="majorEastAsia" w:cstheme="majorBidi"/>
@@ -32528,29 +32196,28 @@
           <w:iCs/>
           <w:color w:val="0F4761" w:themeColor="accent1" w:themeShade="BF"/>
         </w:rPr>
-        <w:t>FileInputStream</w:t>
-      </w:r>
-      <w:proofErr w:type="spellEnd"/>
-      <w:r>
+        <w:t>                    .build();</w:t>
+      </w:r>
+    </w:p>
+    <w:p>
+      <w:pPr>
         <w:rPr>
           <w:rFonts w:eastAsiaTheme="majorEastAsia" w:cstheme="majorBidi"/>
           <w:i/>
           <w:iCs/>
           <w:color w:val="0F4761" w:themeColor="accent1" w:themeShade="BF"/>
         </w:rPr>
-        <w:t>("ADMIN-ID-</w:t>
-      </w:r>
-      <w:proofErr w:type="spellStart"/>
-      <w:r>
+      </w:pPr>
+    </w:p>
+    <w:p>
+      <w:pPr>
         <w:rPr>
           <w:rFonts w:eastAsiaTheme="majorEastAsia" w:cstheme="majorBidi"/>
           <w:i/>
           <w:iCs/>
           <w:color w:val="0F4761" w:themeColor="accent1" w:themeShade="BF"/>
         </w:rPr>
-        <w:t>KEY.json</w:t>
-      </w:r>
-      <w:proofErr w:type="spellEnd"/>
+      </w:pPr>
       <w:r>
         <w:rPr>
           <w:rFonts w:eastAsiaTheme="majorEastAsia" w:cstheme="majorBidi"/>
@@ -32558,38 +32225,37 @@
           <w:iCs/>
           <w:color w:val="0F4761" w:themeColor="accent1" w:themeShade="BF"/>
         </w:rPr>
-        <w:t xml:space="preserve">"); //get </w:t>
-      </w:r>
-      <w:proofErr w:type="spellStart"/>
-      <w:r>
+        <w:t>            FirebaseApp.initializeApp(BUILD);</w:t>
+      </w:r>
+    </w:p>
+    <w:p>
+      <w:pPr>
         <w:rPr>
           <w:rFonts w:eastAsiaTheme="majorEastAsia" w:cstheme="majorBidi"/>
           <w:i/>
           <w:iCs/>
           <w:color w:val="0F4761" w:themeColor="accent1" w:themeShade="BF"/>
         </w:rPr>
-        <w:t>sdk</w:t>
-      </w:r>
-      <w:proofErr w:type="spellEnd"/>
-      <w:r>
+      </w:pPr>
+    </w:p>
+    <w:p>
+      <w:pPr>
         <w:rPr>
           <w:rFonts w:eastAsiaTheme="majorEastAsia" w:cstheme="majorBidi"/>
           <w:i/>
           <w:iCs/>
           <w:color w:val="0F4761" w:themeColor="accent1" w:themeShade="BF"/>
         </w:rPr>
-        <w:t xml:space="preserve"> key</w:t>
-      </w:r>
-    </w:p>
-    <w:p>
-      <w:pPr>
+      </w:pPr>
+      <w:r>
         <w:rPr>
           <w:rFonts w:eastAsiaTheme="majorEastAsia" w:cstheme="majorBidi"/>
           <w:i/>
           <w:iCs/>
           <w:color w:val="0F4761" w:themeColor="accent1" w:themeShade="BF"/>
         </w:rPr>
-      </w:pPr>
+        <w:t>            System.out.println("Firebase Initialized Successfully!");</w:t>
+      </w:r>
     </w:p>
     <w:p>
       <w:pPr>
@@ -32607,19 +32273,18 @@
           <w:iCs/>
           <w:color w:val="0F4761" w:themeColor="accent1" w:themeShade="BF"/>
         </w:rPr>
-        <w:t xml:space="preserve">            </w:t>
-      </w:r>
-      <w:proofErr w:type="spellStart"/>
-      <w:r>
+        <w:t>        } catch (IOException e) {</w:t>
+      </w:r>
+    </w:p>
+    <w:p>
+      <w:pPr>
         <w:rPr>
           <w:rFonts w:eastAsiaTheme="majorEastAsia" w:cstheme="majorBidi"/>
           <w:i/>
           <w:iCs/>
           <w:color w:val="0F4761" w:themeColor="accent1" w:themeShade="BF"/>
         </w:rPr>
-        <w:t>FirebaseOptions</w:t>
-      </w:r>
-      <w:proofErr w:type="spellEnd"/>
+      </w:pPr>
       <w:r>
         <w:rPr>
           <w:rFonts w:eastAsiaTheme="majorEastAsia" w:cstheme="majorBidi"/>
@@ -32627,19 +32292,18 @@
           <w:iCs/>
           <w:color w:val="0F4761" w:themeColor="accent1" w:themeShade="BF"/>
         </w:rPr>
-        <w:t xml:space="preserve"> BUILD = </w:t>
-      </w:r>
-      <w:proofErr w:type="spellStart"/>
-      <w:r>
+        <w:t>            System.out.println("Error initializing Firebase: " + e.getMessage());</w:t>
+      </w:r>
+    </w:p>
+    <w:p>
+      <w:pPr>
         <w:rPr>
           <w:rFonts w:eastAsiaTheme="majorEastAsia" w:cstheme="majorBidi"/>
           <w:i/>
           <w:iCs/>
           <w:color w:val="0F4761" w:themeColor="accent1" w:themeShade="BF"/>
         </w:rPr>
-        <w:t>FirebaseOptions.builder</w:t>
-      </w:r>
-      <w:proofErr w:type="spellEnd"/>
+      </w:pPr>
       <w:r>
         <w:rPr>
           <w:rFonts w:eastAsiaTheme="majorEastAsia" w:cstheme="majorBidi"/>
@@ -32647,7 +32311,7 @@
           <w:iCs/>
           <w:color w:val="0F4761" w:themeColor="accent1" w:themeShade="BF"/>
         </w:rPr>
-        <w:t>()</w:t>
+        <w:t>        }</w:t>
       </w:r>
     </w:p>
     <w:p>
@@ -32666,19 +32330,18 @@
           <w:iCs/>
           <w:color w:val="0F4761" w:themeColor="accent1" w:themeShade="BF"/>
         </w:rPr>
-        <w:t>                    .</w:t>
-      </w:r>
-      <w:proofErr w:type="spellStart"/>
-      <w:r>
+        <w:t>    }</w:t>
+      </w:r>
+    </w:p>
+    <w:p>
+      <w:pPr>
         <w:rPr>
           <w:rFonts w:eastAsiaTheme="majorEastAsia" w:cstheme="majorBidi"/>
           <w:i/>
           <w:iCs/>
           <w:color w:val="0F4761" w:themeColor="accent1" w:themeShade="BF"/>
         </w:rPr>
-        <w:t>setCredentials</w:t>
-      </w:r>
-      <w:proofErr w:type="spellEnd"/>
+      </w:pPr>
       <w:r>
         <w:rPr>
           <w:rFonts w:eastAsiaTheme="majorEastAsia" w:cstheme="majorBidi"/>
@@ -32686,29 +32349,29 @@
           <w:iCs/>
           <w:color w:val="0F4761" w:themeColor="accent1" w:themeShade="BF"/>
         </w:rPr>
-        <w:t>(</w:t>
-      </w:r>
-      <w:proofErr w:type="spellStart"/>
-      <w:r>
+        <w:lastRenderedPageBreak/>
+        <w:t>}</w:t>
+      </w:r>
+    </w:p>
+    <w:p>
+      <w:pPr>
         <w:rPr>
           <w:rFonts w:eastAsiaTheme="majorEastAsia" w:cstheme="majorBidi"/>
           <w:i/>
           <w:iCs/>
           <w:color w:val="0F4761" w:themeColor="accent1" w:themeShade="BF"/>
         </w:rPr>
-        <w:t>GoogleCredentials.fromStream</w:t>
-      </w:r>
-      <w:proofErr w:type="spellEnd"/>
-      <w:r>
+      </w:pPr>
+    </w:p>
+    <w:p>
+      <w:pPr>
         <w:rPr>
           <w:rFonts w:eastAsiaTheme="majorEastAsia" w:cstheme="majorBidi"/>
           <w:i/>
           <w:iCs/>
           <w:color w:val="0F4761" w:themeColor="accent1" w:themeShade="BF"/>
         </w:rPr>
-        <w:t>(</w:t>
-      </w:r>
-      <w:proofErr w:type="spellStart"/>
+      </w:pPr>
       <w:r>
         <w:rPr>
           <w:rFonts w:eastAsiaTheme="majorEastAsia" w:cstheme="majorBidi"/>
@@ -32716,48 +32379,47 @@
           <w:iCs/>
           <w:color w:val="0F4761" w:themeColor="accent1" w:themeShade="BF"/>
         </w:rPr>
-        <w:t>Acount_Key</w:t>
-      </w:r>
-      <w:proofErr w:type="spellEnd"/>
-      <w:r>
+        <w:t>public static void createUser(String name, String password, String accountLevel) {</w:t>
+      </w:r>
+    </w:p>
+    <w:p>
+      <w:pPr>
         <w:rPr>
           <w:rFonts w:eastAsiaTheme="majorEastAsia" w:cstheme="majorBidi"/>
           <w:i/>
           <w:iCs/>
           <w:color w:val="0F4761" w:themeColor="accent1" w:themeShade="BF"/>
         </w:rPr>
-        <w:t>))</w:t>
-      </w:r>
-    </w:p>
-    <w:p>
-      <w:pPr>
+      </w:pPr>
+      <w:r>
         <w:rPr>
           <w:rFonts w:eastAsiaTheme="majorEastAsia" w:cstheme="majorBidi"/>
           <w:i/>
           <w:iCs/>
           <w:color w:val="0F4761" w:themeColor="accent1" w:themeShade="BF"/>
         </w:rPr>
-      </w:pPr>
-      <w:r>
+        <w:t>    DatabaseReference ref = FirebaseDatabase.getInstance().getReference("users");</w:t>
+      </w:r>
+    </w:p>
+    <w:p>
+      <w:pPr>
         <w:rPr>
           <w:rFonts w:eastAsiaTheme="majorEastAsia" w:cstheme="majorBidi"/>
           <w:i/>
           <w:iCs/>
           <w:color w:val="0F4761" w:themeColor="accent1" w:themeShade="BF"/>
         </w:rPr>
-        <w:t>                    .</w:t>
-      </w:r>
-      <w:proofErr w:type="spellStart"/>
-      <w:r>
+      </w:pPr>
+    </w:p>
+    <w:p>
+      <w:pPr>
         <w:rPr>
           <w:rFonts w:eastAsiaTheme="majorEastAsia" w:cstheme="majorBidi"/>
           <w:i/>
           <w:iCs/>
           <w:color w:val="0F4761" w:themeColor="accent1" w:themeShade="BF"/>
         </w:rPr>
-        <w:t>setDatabaseUrl</w:t>
-      </w:r>
-      <w:proofErr w:type="spellEnd"/>
+      </w:pPr>
       <w:r>
         <w:rPr>
           <w:rFonts w:eastAsiaTheme="majorEastAsia" w:cstheme="majorBidi"/>
@@ -32765,7 +32427,7 @@
           <w:iCs/>
           <w:color w:val="0F4761" w:themeColor="accent1" w:themeShade="BF"/>
         </w:rPr>
-        <w:t>("https://Farfield Test - Niko.firebaseio.com") //connect to database</w:t>
+        <w:t>    String userID = ref.push().getKey()//gets next availeble id value</w:t>
       </w:r>
     </w:p>
     <w:p>
@@ -32777,25 +32439,25 @@
           <w:color w:val="0F4761" w:themeColor="accent1" w:themeShade="BF"/>
         </w:rPr>
       </w:pPr>
-      <w:r>
+    </w:p>
+    <w:p>
+      <w:pPr>
         <w:rPr>
           <w:rFonts w:eastAsiaTheme="majorEastAsia" w:cstheme="majorBidi"/>
           <w:i/>
           <w:iCs/>
           <w:color w:val="0F4761" w:themeColor="accent1" w:themeShade="BF"/>
         </w:rPr>
-        <w:t>                    .build();</w:t>
-      </w:r>
-    </w:p>
-    <w:p>
-      <w:pPr>
+      </w:pPr>
+      <w:r>
         <w:rPr>
           <w:rFonts w:eastAsiaTheme="majorEastAsia" w:cstheme="majorBidi"/>
           <w:i/>
           <w:iCs/>
           <w:color w:val="0F4761" w:themeColor="accent1" w:themeShade="BF"/>
         </w:rPr>
-      </w:pPr>
+        <w:t>    System.out.println("Creating user:  ")</w:t>
+      </w:r>
     </w:p>
     <w:p>
       <w:pPr>
@@ -32813,19 +32475,18 @@
           <w:iCs/>
           <w:color w:val="0F4761" w:themeColor="accent1" w:themeShade="BF"/>
         </w:rPr>
-        <w:t xml:space="preserve">            </w:t>
-      </w:r>
-      <w:proofErr w:type="spellStart"/>
-      <w:r>
+        <w:t>    System.out.println(userID,name,password,accountLevel)</w:t>
+      </w:r>
+    </w:p>
+    <w:p>
+      <w:pPr>
         <w:rPr>
           <w:rFonts w:eastAsiaTheme="majorEastAsia" w:cstheme="majorBidi"/>
           <w:i/>
           <w:iCs/>
           <w:color w:val="0F4761" w:themeColor="accent1" w:themeShade="BF"/>
         </w:rPr>
-        <w:t>FirebaseApp.initializeApp</w:t>
-      </w:r>
-      <w:proofErr w:type="spellEnd"/>
+      </w:pPr>
       <w:r>
         <w:rPr>
           <w:rFonts w:eastAsiaTheme="majorEastAsia" w:cstheme="majorBidi"/>
@@ -32833,7 +32494,7 @@
           <w:iCs/>
           <w:color w:val="0F4761" w:themeColor="accent1" w:themeShade="BF"/>
         </w:rPr>
-        <w:t>(BUILD);</w:t>
+        <w:t>    HashMap&lt;String, Object&gt; user = new HashMap&lt;&gt;();</w:t>
       </w:r>
     </w:p>
     <w:p>
@@ -32845,26 +32506,25 @@
           <w:color w:val="0F4761" w:themeColor="accent1" w:themeShade="BF"/>
         </w:rPr>
       </w:pPr>
-    </w:p>
-    <w:p>
-      <w:pPr>
+      <w:r>
         <w:rPr>
           <w:rFonts w:eastAsiaTheme="majorEastAsia" w:cstheme="majorBidi"/>
           <w:i/>
           <w:iCs/>
           <w:color w:val="0F4761" w:themeColor="accent1" w:themeShade="BF"/>
         </w:rPr>
-      </w:pPr>
-      <w:r>
+        <w:t>    user.put("name", name);</w:t>
+      </w:r>
+    </w:p>
+    <w:p>
+      <w:pPr>
         <w:rPr>
           <w:rFonts w:eastAsiaTheme="majorEastAsia" w:cstheme="majorBidi"/>
           <w:i/>
           <w:iCs/>
           <w:color w:val="0F4761" w:themeColor="accent1" w:themeShade="BF"/>
         </w:rPr>
-        <w:t xml:space="preserve">            </w:t>
-      </w:r>
-      <w:proofErr w:type="spellStart"/>
+      </w:pPr>
       <w:r>
         <w:rPr>
           <w:rFonts w:eastAsiaTheme="majorEastAsia" w:cstheme="majorBidi"/>
@@ -32872,48 +32532,47 @@
           <w:iCs/>
           <w:color w:val="0F4761" w:themeColor="accent1" w:themeShade="BF"/>
         </w:rPr>
-        <w:t>System.out.println</w:t>
-      </w:r>
-      <w:proofErr w:type="spellEnd"/>
-      <w:r>
+        <w:t>    user.put("password", password);</w:t>
+      </w:r>
+    </w:p>
+    <w:p>
+      <w:pPr>
         <w:rPr>
           <w:rFonts w:eastAsiaTheme="majorEastAsia" w:cstheme="majorBidi"/>
           <w:i/>
           <w:iCs/>
           <w:color w:val="0F4761" w:themeColor="accent1" w:themeShade="BF"/>
         </w:rPr>
-        <w:t>("Firebase Initialized Successfully!");</w:t>
-      </w:r>
-    </w:p>
-    <w:p>
-      <w:pPr>
+      </w:pPr>
+      <w:r>
         <w:rPr>
           <w:rFonts w:eastAsiaTheme="majorEastAsia" w:cstheme="majorBidi"/>
           <w:i/>
           <w:iCs/>
           <w:color w:val="0F4761" w:themeColor="accent1" w:themeShade="BF"/>
         </w:rPr>
-      </w:pPr>
-      <w:r>
+        <w:t>    user.put("accountLevel", accountLevel);</w:t>
+      </w:r>
+    </w:p>
+    <w:p>
+      <w:pPr>
         <w:rPr>
           <w:rFonts w:eastAsiaTheme="majorEastAsia" w:cstheme="majorBidi"/>
           <w:i/>
           <w:iCs/>
           <w:color w:val="0F4761" w:themeColor="accent1" w:themeShade="BF"/>
         </w:rPr>
-        <w:t>        } catch (</w:t>
-      </w:r>
-      <w:proofErr w:type="spellStart"/>
-      <w:r>
+      </w:pPr>
+    </w:p>
+    <w:p>
+      <w:pPr>
         <w:rPr>
           <w:rFonts w:eastAsiaTheme="majorEastAsia" w:cstheme="majorBidi"/>
           <w:i/>
           <w:iCs/>
           <w:color w:val="0F4761" w:themeColor="accent1" w:themeShade="BF"/>
         </w:rPr>
-        <w:t>IOException</w:t>
-      </w:r>
-      <w:proofErr w:type="spellEnd"/>
+      </w:pPr>
       <w:r>
         <w:rPr>
           <w:rFonts w:eastAsiaTheme="majorEastAsia" w:cstheme="majorBidi"/>
@@ -32921,7 +32580,7 @@
           <w:iCs/>
           <w:color w:val="0F4761" w:themeColor="accent1" w:themeShade="BF"/>
         </w:rPr>
-        <w:t xml:space="preserve"> e) {</w:t>
+        <w:t>    ref.child(userID).setValueAsync(user)</w:t>
       </w:r>
     </w:p>
     <w:p>
@@ -32940,19 +32599,18 @@
           <w:iCs/>
           <w:color w:val="0F4761" w:themeColor="accent1" w:themeShade="BF"/>
         </w:rPr>
-        <w:t xml:space="preserve">            </w:t>
-      </w:r>
-      <w:proofErr w:type="spellStart"/>
-      <w:r>
+        <w:t>            .addOnSuccessListener(aVoid -&gt; System.out.println("User created successfully!"))</w:t>
+      </w:r>
+    </w:p>
+    <w:p>
+      <w:pPr>
         <w:rPr>
           <w:rFonts w:eastAsiaTheme="majorEastAsia" w:cstheme="majorBidi"/>
           <w:i/>
           <w:iCs/>
           <w:color w:val="0F4761" w:themeColor="accent1" w:themeShade="BF"/>
         </w:rPr>
-        <w:t>System.out.println</w:t>
-      </w:r>
-      <w:proofErr w:type="spellEnd"/>
+      </w:pPr>
       <w:r>
         <w:rPr>
           <w:rFonts w:eastAsiaTheme="majorEastAsia" w:cstheme="majorBidi"/>
@@ -32960,19 +32618,18 @@
           <w:iCs/>
           <w:color w:val="0F4761" w:themeColor="accent1" w:themeShade="BF"/>
         </w:rPr>
-        <w:t xml:space="preserve">("Error initializing Firebase: " + </w:t>
-      </w:r>
-      <w:proofErr w:type="spellStart"/>
-      <w:r>
+        <w:t>            .addOnFailureListener(e -&gt; System.out.println("Failed to create user: " + e.getMessage()));</w:t>
+      </w:r>
+    </w:p>
+    <w:p>
+      <w:pPr>
         <w:rPr>
           <w:rFonts w:eastAsiaTheme="majorEastAsia" w:cstheme="majorBidi"/>
           <w:i/>
           <w:iCs/>
           <w:color w:val="0F4761" w:themeColor="accent1" w:themeShade="BF"/>
         </w:rPr>
-        <w:t>e.getMessage</w:t>
-      </w:r>
-      <w:proofErr w:type="spellEnd"/>
+      </w:pPr>
       <w:r>
         <w:rPr>
           <w:rFonts w:eastAsiaTheme="majorEastAsia" w:cstheme="majorBidi"/>
@@ -32980,7 +32637,7 @@
           <w:iCs/>
           <w:color w:val="0F4761" w:themeColor="accent1" w:themeShade="BF"/>
         </w:rPr>
-        <w:t>());</w:t>
+        <w:t>}</w:t>
       </w:r>
     </w:p>
     <w:p>
@@ -32992,64 +32649,63 @@
           <w:color w:val="0F4761" w:themeColor="accent1" w:themeShade="BF"/>
         </w:rPr>
       </w:pPr>
-      <w:r>
+    </w:p>
+    <w:p>
+      <w:pPr>
         <w:rPr>
           <w:rFonts w:eastAsiaTheme="majorEastAsia" w:cstheme="majorBidi"/>
           <w:i/>
           <w:iCs/>
           <w:color w:val="0F4761" w:themeColor="accent1" w:themeShade="BF"/>
         </w:rPr>
-        <w:t>        }</w:t>
-      </w:r>
-    </w:p>
-    <w:p>
-      <w:pPr>
+      </w:pPr>
+      <w:r>
         <w:rPr>
           <w:rFonts w:eastAsiaTheme="majorEastAsia" w:cstheme="majorBidi"/>
           <w:i/>
           <w:iCs/>
           <w:color w:val="0F4761" w:themeColor="accent1" w:themeShade="BF"/>
         </w:rPr>
-      </w:pPr>
-      <w:r>
+        <w:t>public static void Test_Create(){</w:t>
+      </w:r>
+    </w:p>
+    <w:p>
+      <w:pPr>
         <w:rPr>
           <w:rFonts w:eastAsiaTheme="majorEastAsia" w:cstheme="majorBidi"/>
           <w:i/>
           <w:iCs/>
           <w:color w:val="0F4761" w:themeColor="accent1" w:themeShade="BF"/>
         </w:rPr>
-        <w:t>    }</w:t>
-      </w:r>
-    </w:p>
-    <w:p>
-      <w:pPr>
+      </w:pPr>
+      <w:r>
         <w:rPr>
           <w:rFonts w:eastAsiaTheme="majorEastAsia" w:cstheme="majorBidi"/>
           <w:i/>
           <w:iCs/>
           <w:color w:val="0F4761" w:themeColor="accent1" w:themeShade="BF"/>
         </w:rPr>
-      </w:pPr>
-      <w:r>
+        <w:t>    Scanner scanner = new Scanner(System.in);</w:t>
+      </w:r>
+    </w:p>
+    <w:p>
+      <w:pPr>
         <w:rPr>
           <w:rFonts w:eastAsiaTheme="majorEastAsia" w:cstheme="majorBidi"/>
           <w:i/>
           <w:iCs/>
           <w:color w:val="0F4761" w:themeColor="accent1" w:themeShade="BF"/>
         </w:rPr>
-        <w:lastRenderedPageBreak/>
-        <w:t>}</w:t>
-      </w:r>
-    </w:p>
-    <w:p>
-      <w:pPr>
+      </w:pPr>
+      <w:r>
         <w:rPr>
           <w:rFonts w:eastAsiaTheme="majorEastAsia" w:cstheme="majorBidi"/>
           <w:i/>
           <w:iCs/>
           <w:color w:val="0F4761" w:themeColor="accent1" w:themeShade="BF"/>
         </w:rPr>
-      </w:pPr>
+        <w:t>    System.out.println("Testing Create:\n\n")</w:t>
+      </w:r>
     </w:p>
     <w:p>
       <w:pPr>
@@ -33067,19 +32723,18 @@
           <w:iCs/>
           <w:color w:val="0F4761" w:themeColor="accent1" w:themeShade="BF"/>
         </w:rPr>
-        <w:t xml:space="preserve">public static void </w:t>
-      </w:r>
-      <w:proofErr w:type="spellStart"/>
-      <w:r>
+        <w:t>    System.out.println("Name:   ")</w:t>
+      </w:r>
+    </w:p>
+    <w:p>
+      <w:pPr>
         <w:rPr>
           <w:rFonts w:eastAsiaTheme="majorEastAsia" w:cstheme="majorBidi"/>
           <w:i/>
           <w:iCs/>
           <w:color w:val="0F4761" w:themeColor="accent1" w:themeShade="BF"/>
         </w:rPr>
-        <w:t>createUser</w:t>
-      </w:r>
-      <w:proofErr w:type="spellEnd"/>
+      </w:pPr>
       <w:r>
         <w:rPr>
           <w:rFonts w:eastAsiaTheme="majorEastAsia" w:cstheme="majorBidi"/>
@@ -33087,19 +32742,18 @@
           <w:iCs/>
           <w:color w:val="0F4761" w:themeColor="accent1" w:themeShade="BF"/>
         </w:rPr>
-        <w:t xml:space="preserve">(String name, String password, String </w:t>
-      </w:r>
-      <w:proofErr w:type="spellStart"/>
-      <w:r>
+        <w:t>    String name = scanner.nextLine();</w:t>
+      </w:r>
+    </w:p>
+    <w:p>
+      <w:pPr>
         <w:rPr>
           <w:rFonts w:eastAsiaTheme="majorEastAsia" w:cstheme="majorBidi"/>
           <w:i/>
           <w:iCs/>
           <w:color w:val="0F4761" w:themeColor="accent1" w:themeShade="BF"/>
         </w:rPr>
-        <w:t>accountLevel</w:t>
-      </w:r>
-      <w:proofErr w:type="spellEnd"/>
+      </w:pPr>
       <w:r>
         <w:rPr>
           <w:rFonts w:eastAsiaTheme="majorEastAsia" w:cstheme="majorBidi"/>
@@ -33107,7 +32761,7 @@
           <w:iCs/>
           <w:color w:val="0F4761" w:themeColor="accent1" w:themeShade="BF"/>
         </w:rPr>
-        <w:t>) {</w:t>
+        <w:t xml:space="preserve">    </w:t>
       </w:r>
     </w:p>
     <w:p>
@@ -33126,19 +32780,18 @@
           <w:iCs/>
           <w:color w:val="0F4761" w:themeColor="accent1" w:themeShade="BF"/>
         </w:rPr>
-        <w:t xml:space="preserve">    </w:t>
-      </w:r>
-      <w:proofErr w:type="spellStart"/>
-      <w:r>
+        <w:t>    System.out.println("\nPassword:   ")</w:t>
+      </w:r>
+    </w:p>
+    <w:p>
+      <w:pPr>
         <w:rPr>
           <w:rFonts w:eastAsiaTheme="majorEastAsia" w:cstheme="majorBidi"/>
           <w:i/>
           <w:iCs/>
           <w:color w:val="0F4761" w:themeColor="accent1" w:themeShade="BF"/>
         </w:rPr>
-        <w:t>DatabaseReference</w:t>
-      </w:r>
-      <w:proofErr w:type="spellEnd"/>
+      </w:pPr>
       <w:r>
         <w:rPr>
           <w:rFonts w:eastAsiaTheme="majorEastAsia" w:cstheme="majorBidi"/>
@@ -33146,29 +32799,28 @@
           <w:iCs/>
           <w:color w:val="0F4761" w:themeColor="accent1" w:themeShade="BF"/>
         </w:rPr>
-        <w:t xml:space="preserve"> ref = </w:t>
-      </w:r>
-      <w:proofErr w:type="spellStart"/>
-      <w:r>
+        <w:t>    String password = scanner.nextLine();</w:t>
+      </w:r>
+    </w:p>
+    <w:p>
+      <w:pPr>
         <w:rPr>
           <w:rFonts w:eastAsiaTheme="majorEastAsia" w:cstheme="majorBidi"/>
           <w:i/>
           <w:iCs/>
           <w:color w:val="0F4761" w:themeColor="accent1" w:themeShade="BF"/>
         </w:rPr>
-        <w:t>FirebaseDatabase.getInstance</w:t>
-      </w:r>
-      <w:proofErr w:type="spellEnd"/>
-      <w:r>
+      </w:pPr>
+    </w:p>
+    <w:p>
+      <w:pPr>
         <w:rPr>
           <w:rFonts w:eastAsiaTheme="majorEastAsia" w:cstheme="majorBidi"/>
           <w:i/>
           <w:iCs/>
           <w:color w:val="0F4761" w:themeColor="accent1" w:themeShade="BF"/>
         </w:rPr>
-        <w:t>().</w:t>
-      </w:r>
-      <w:proofErr w:type="spellStart"/>
+      </w:pPr>
       <w:r>
         <w:rPr>
           <w:rFonts w:eastAsiaTheme="majorEastAsia" w:cstheme="majorBidi"/>
@@ -33176,18 +32828,18 @@
           <w:iCs/>
           <w:color w:val="0F4761" w:themeColor="accent1" w:themeShade="BF"/>
         </w:rPr>
-        <w:t>getReference</w:t>
-      </w:r>
-      <w:proofErr w:type="spellEnd"/>
-      <w:r>
+        <w:t>    String account = "Basic";</w:t>
+      </w:r>
+    </w:p>
+    <w:p>
+      <w:pPr>
         <w:rPr>
           <w:rFonts w:eastAsiaTheme="majorEastAsia" w:cstheme="majorBidi"/>
           <w:i/>
           <w:iCs/>
           <w:color w:val="0F4761" w:themeColor="accent1" w:themeShade="BF"/>
         </w:rPr>
-        <w:t>("users");</w:t>
-      </w:r>
+      </w:pPr>
     </w:p>
     <w:p>
       <w:pPr>
@@ -33198,26 +32850,25 @@
           <w:color w:val="0F4761" w:themeColor="accent1" w:themeShade="BF"/>
         </w:rPr>
       </w:pPr>
-    </w:p>
-    <w:p>
-      <w:pPr>
+      <w:r>
         <w:rPr>
           <w:rFonts w:eastAsiaTheme="majorEastAsia" w:cstheme="majorBidi"/>
           <w:i/>
           <w:iCs/>
           <w:color w:val="0F4761" w:themeColor="accent1" w:themeShade="BF"/>
         </w:rPr>
-      </w:pPr>
-      <w:r>
+        <w:t>    System.out.println("\nCreating user:    ")</w:t>
+      </w:r>
+    </w:p>
+    <w:p>
+      <w:pPr>
         <w:rPr>
           <w:rFonts w:eastAsiaTheme="majorEastAsia" w:cstheme="majorBidi"/>
           <w:i/>
           <w:iCs/>
           <w:color w:val="0F4761" w:themeColor="accent1" w:themeShade="BF"/>
         </w:rPr>
-        <w:t xml:space="preserve">    String </w:t>
-      </w:r>
-      <w:proofErr w:type="spellStart"/>
+      </w:pPr>
       <w:r>
         <w:rPr>
           <w:rFonts w:eastAsiaTheme="majorEastAsia" w:cstheme="majorBidi"/>
@@ -33225,29 +32876,29 @@
           <w:iCs/>
           <w:color w:val="0F4761" w:themeColor="accent1" w:themeShade="BF"/>
         </w:rPr>
-        <w:t>userID</w:t>
-      </w:r>
-      <w:proofErr w:type="spellEnd"/>
-      <w:r>
+        <w:lastRenderedPageBreak/>
+        <w:t>    createUser(name,password,account)</w:t>
+      </w:r>
+    </w:p>
+    <w:p>
+      <w:pPr>
         <w:rPr>
           <w:rFonts w:eastAsiaTheme="majorEastAsia" w:cstheme="majorBidi"/>
           <w:i/>
           <w:iCs/>
           <w:color w:val="0F4761" w:themeColor="accent1" w:themeShade="BF"/>
         </w:rPr>
-        <w:t xml:space="preserve"> = </w:t>
-      </w:r>
-      <w:proofErr w:type="spellStart"/>
-      <w:r>
+      </w:pPr>
+    </w:p>
+    <w:p>
+      <w:pPr>
         <w:rPr>
           <w:rFonts w:eastAsiaTheme="majorEastAsia" w:cstheme="majorBidi"/>
           <w:i/>
           <w:iCs/>
           <w:color w:val="0F4761" w:themeColor="accent1" w:themeShade="BF"/>
         </w:rPr>
-        <w:t>ref.push</w:t>
-      </w:r>
-      <w:proofErr w:type="spellEnd"/>
+      </w:pPr>
       <w:r>
         <w:rPr>
           <w:rFonts w:eastAsiaTheme="majorEastAsia" w:cstheme="majorBidi"/>
@@ -33255,19 +32906,18 @@
           <w:iCs/>
           <w:color w:val="0F4761" w:themeColor="accent1" w:themeShade="BF"/>
         </w:rPr>
-        <w:t>().</w:t>
-      </w:r>
-      <w:proofErr w:type="spellStart"/>
-      <w:r>
+        <w:t>public static void main(){</w:t>
+      </w:r>
+    </w:p>
+    <w:p>
+      <w:pPr>
         <w:rPr>
           <w:rFonts w:eastAsiaTheme="majorEastAsia" w:cstheme="majorBidi"/>
           <w:i/>
           <w:iCs/>
           <w:color w:val="0F4761" w:themeColor="accent1" w:themeShade="BF"/>
         </w:rPr>
-        <w:t>getKey</w:t>
-      </w:r>
-      <w:proofErr w:type="spellEnd"/>
+      </w:pPr>
       <w:r>
         <w:rPr>
           <w:rFonts w:eastAsiaTheme="majorEastAsia" w:cstheme="majorBidi"/>
@@ -33275,19 +32925,18 @@
           <w:iCs/>
           <w:color w:val="0F4761" w:themeColor="accent1" w:themeShade="BF"/>
         </w:rPr>
-        <w:t xml:space="preserve">()//gets next </w:t>
-      </w:r>
-      <w:proofErr w:type="spellStart"/>
-      <w:r>
+        <w:t>    Test_Create()</w:t>
+      </w:r>
+    </w:p>
+    <w:p>
+      <w:pPr>
         <w:rPr>
           <w:rFonts w:eastAsiaTheme="majorEastAsia" w:cstheme="majorBidi"/>
           <w:i/>
           <w:iCs/>
           <w:color w:val="0F4761" w:themeColor="accent1" w:themeShade="BF"/>
         </w:rPr>
-        <w:t>availeble</w:t>
-      </w:r>
-      <w:proofErr w:type="spellEnd"/>
+      </w:pPr>
       <w:r>
         <w:rPr>
           <w:rFonts w:eastAsiaTheme="majorEastAsia" w:cstheme="majorBidi"/>
@@ -33295,1123 +32944,6 @@
           <w:iCs/>
           <w:color w:val="0F4761" w:themeColor="accent1" w:themeShade="BF"/>
         </w:rPr>
-        <w:t xml:space="preserve"> id value</w:t>
-      </w:r>
-    </w:p>
-    <w:p>
-      <w:pPr>
-        <w:rPr>
-          <w:rFonts w:eastAsiaTheme="majorEastAsia" w:cstheme="majorBidi"/>
-          <w:i/>
-          <w:iCs/>
-          <w:color w:val="0F4761" w:themeColor="accent1" w:themeShade="BF"/>
-        </w:rPr>
-      </w:pPr>
-    </w:p>
-    <w:p>
-      <w:pPr>
-        <w:rPr>
-          <w:rFonts w:eastAsiaTheme="majorEastAsia" w:cstheme="majorBidi"/>
-          <w:i/>
-          <w:iCs/>
-          <w:color w:val="0F4761" w:themeColor="accent1" w:themeShade="BF"/>
-        </w:rPr>
-      </w:pPr>
-      <w:r>
-        <w:rPr>
-          <w:rFonts w:eastAsiaTheme="majorEastAsia" w:cstheme="majorBidi"/>
-          <w:i/>
-          <w:iCs/>
-          <w:color w:val="0F4761" w:themeColor="accent1" w:themeShade="BF"/>
-        </w:rPr>
-        <w:t xml:space="preserve">    </w:t>
-      </w:r>
-      <w:proofErr w:type="spellStart"/>
-      <w:r>
-        <w:rPr>
-          <w:rFonts w:eastAsiaTheme="majorEastAsia" w:cstheme="majorBidi"/>
-          <w:i/>
-          <w:iCs/>
-          <w:color w:val="0F4761" w:themeColor="accent1" w:themeShade="BF"/>
-        </w:rPr>
-        <w:t>System.out.println</w:t>
-      </w:r>
-      <w:proofErr w:type="spellEnd"/>
-      <w:r>
-        <w:rPr>
-          <w:rFonts w:eastAsiaTheme="majorEastAsia" w:cstheme="majorBidi"/>
-          <w:i/>
-          <w:iCs/>
-          <w:color w:val="0F4761" w:themeColor="accent1" w:themeShade="BF"/>
-        </w:rPr>
-        <w:t>("Creating user:  ")</w:t>
-      </w:r>
-    </w:p>
-    <w:p>
-      <w:pPr>
-        <w:rPr>
-          <w:rFonts w:eastAsiaTheme="majorEastAsia" w:cstheme="majorBidi"/>
-          <w:i/>
-          <w:iCs/>
-          <w:color w:val="0F4761" w:themeColor="accent1" w:themeShade="BF"/>
-        </w:rPr>
-      </w:pPr>
-      <w:r>
-        <w:rPr>
-          <w:rFonts w:eastAsiaTheme="majorEastAsia" w:cstheme="majorBidi"/>
-          <w:i/>
-          <w:iCs/>
-          <w:color w:val="0F4761" w:themeColor="accent1" w:themeShade="BF"/>
-        </w:rPr>
-        <w:t xml:space="preserve">    </w:t>
-      </w:r>
-      <w:proofErr w:type="spellStart"/>
-      <w:r>
-        <w:rPr>
-          <w:rFonts w:eastAsiaTheme="majorEastAsia" w:cstheme="majorBidi"/>
-          <w:i/>
-          <w:iCs/>
-          <w:color w:val="0F4761" w:themeColor="accent1" w:themeShade="BF"/>
-        </w:rPr>
-        <w:t>System.out.println</w:t>
-      </w:r>
-      <w:proofErr w:type="spellEnd"/>
-      <w:r>
-        <w:rPr>
-          <w:rFonts w:eastAsiaTheme="majorEastAsia" w:cstheme="majorBidi"/>
-          <w:i/>
-          <w:iCs/>
-          <w:color w:val="0F4761" w:themeColor="accent1" w:themeShade="BF"/>
-        </w:rPr>
-        <w:t>(</w:t>
-      </w:r>
-      <w:proofErr w:type="spellStart"/>
-      <w:r>
-        <w:rPr>
-          <w:rFonts w:eastAsiaTheme="majorEastAsia" w:cstheme="majorBidi"/>
-          <w:i/>
-          <w:iCs/>
-          <w:color w:val="0F4761" w:themeColor="accent1" w:themeShade="BF"/>
-        </w:rPr>
-        <w:t>userID,name,password,accountLevel</w:t>
-      </w:r>
-      <w:proofErr w:type="spellEnd"/>
-      <w:r>
-        <w:rPr>
-          <w:rFonts w:eastAsiaTheme="majorEastAsia" w:cstheme="majorBidi"/>
-          <w:i/>
-          <w:iCs/>
-          <w:color w:val="0F4761" w:themeColor="accent1" w:themeShade="BF"/>
-        </w:rPr>
-        <w:t>)</w:t>
-      </w:r>
-    </w:p>
-    <w:p>
-      <w:pPr>
-        <w:rPr>
-          <w:rFonts w:eastAsiaTheme="majorEastAsia" w:cstheme="majorBidi"/>
-          <w:i/>
-          <w:iCs/>
-          <w:color w:val="0F4761" w:themeColor="accent1" w:themeShade="BF"/>
-        </w:rPr>
-      </w:pPr>
-      <w:r>
-        <w:rPr>
-          <w:rFonts w:eastAsiaTheme="majorEastAsia" w:cstheme="majorBidi"/>
-          <w:i/>
-          <w:iCs/>
-          <w:color w:val="0F4761" w:themeColor="accent1" w:themeShade="BF"/>
-        </w:rPr>
-        <w:t>    HashMap&lt;String, Object&gt; user = new HashMap&lt;&gt;();</w:t>
-      </w:r>
-    </w:p>
-    <w:p>
-      <w:pPr>
-        <w:rPr>
-          <w:rFonts w:eastAsiaTheme="majorEastAsia" w:cstheme="majorBidi"/>
-          <w:i/>
-          <w:iCs/>
-          <w:color w:val="0F4761" w:themeColor="accent1" w:themeShade="BF"/>
-        </w:rPr>
-      </w:pPr>
-      <w:r>
-        <w:rPr>
-          <w:rFonts w:eastAsiaTheme="majorEastAsia" w:cstheme="majorBidi"/>
-          <w:i/>
-          <w:iCs/>
-          <w:color w:val="0F4761" w:themeColor="accent1" w:themeShade="BF"/>
-        </w:rPr>
-        <w:t xml:space="preserve">    </w:t>
-      </w:r>
-      <w:proofErr w:type="spellStart"/>
-      <w:r>
-        <w:rPr>
-          <w:rFonts w:eastAsiaTheme="majorEastAsia" w:cstheme="majorBidi"/>
-          <w:i/>
-          <w:iCs/>
-          <w:color w:val="0F4761" w:themeColor="accent1" w:themeShade="BF"/>
-        </w:rPr>
-        <w:t>user.put</w:t>
-      </w:r>
-      <w:proofErr w:type="spellEnd"/>
-      <w:r>
-        <w:rPr>
-          <w:rFonts w:eastAsiaTheme="majorEastAsia" w:cstheme="majorBidi"/>
-          <w:i/>
-          <w:iCs/>
-          <w:color w:val="0F4761" w:themeColor="accent1" w:themeShade="BF"/>
-        </w:rPr>
-        <w:t>("name", name);</w:t>
-      </w:r>
-    </w:p>
-    <w:p>
-      <w:pPr>
-        <w:rPr>
-          <w:rFonts w:eastAsiaTheme="majorEastAsia" w:cstheme="majorBidi"/>
-          <w:i/>
-          <w:iCs/>
-          <w:color w:val="0F4761" w:themeColor="accent1" w:themeShade="BF"/>
-        </w:rPr>
-      </w:pPr>
-      <w:r>
-        <w:rPr>
-          <w:rFonts w:eastAsiaTheme="majorEastAsia" w:cstheme="majorBidi"/>
-          <w:i/>
-          <w:iCs/>
-          <w:color w:val="0F4761" w:themeColor="accent1" w:themeShade="BF"/>
-        </w:rPr>
-        <w:t xml:space="preserve">    </w:t>
-      </w:r>
-      <w:proofErr w:type="spellStart"/>
-      <w:r>
-        <w:rPr>
-          <w:rFonts w:eastAsiaTheme="majorEastAsia" w:cstheme="majorBidi"/>
-          <w:i/>
-          <w:iCs/>
-          <w:color w:val="0F4761" w:themeColor="accent1" w:themeShade="BF"/>
-        </w:rPr>
-        <w:t>user.put</w:t>
-      </w:r>
-      <w:proofErr w:type="spellEnd"/>
-      <w:r>
-        <w:rPr>
-          <w:rFonts w:eastAsiaTheme="majorEastAsia" w:cstheme="majorBidi"/>
-          <w:i/>
-          <w:iCs/>
-          <w:color w:val="0F4761" w:themeColor="accent1" w:themeShade="BF"/>
-        </w:rPr>
-        <w:t>("password", password);</w:t>
-      </w:r>
-    </w:p>
-    <w:p>
-      <w:pPr>
-        <w:rPr>
-          <w:rFonts w:eastAsiaTheme="majorEastAsia" w:cstheme="majorBidi"/>
-          <w:i/>
-          <w:iCs/>
-          <w:color w:val="0F4761" w:themeColor="accent1" w:themeShade="BF"/>
-        </w:rPr>
-      </w:pPr>
-      <w:r>
-        <w:rPr>
-          <w:rFonts w:eastAsiaTheme="majorEastAsia" w:cstheme="majorBidi"/>
-          <w:i/>
-          <w:iCs/>
-          <w:color w:val="0F4761" w:themeColor="accent1" w:themeShade="BF"/>
-        </w:rPr>
-        <w:t xml:space="preserve">    </w:t>
-      </w:r>
-      <w:proofErr w:type="spellStart"/>
-      <w:r>
-        <w:rPr>
-          <w:rFonts w:eastAsiaTheme="majorEastAsia" w:cstheme="majorBidi"/>
-          <w:i/>
-          <w:iCs/>
-          <w:color w:val="0F4761" w:themeColor="accent1" w:themeShade="BF"/>
-        </w:rPr>
-        <w:t>user.put</w:t>
-      </w:r>
-      <w:proofErr w:type="spellEnd"/>
-      <w:r>
-        <w:rPr>
-          <w:rFonts w:eastAsiaTheme="majorEastAsia" w:cstheme="majorBidi"/>
-          <w:i/>
-          <w:iCs/>
-          <w:color w:val="0F4761" w:themeColor="accent1" w:themeShade="BF"/>
-        </w:rPr>
-        <w:t>("</w:t>
-      </w:r>
-      <w:proofErr w:type="spellStart"/>
-      <w:r>
-        <w:rPr>
-          <w:rFonts w:eastAsiaTheme="majorEastAsia" w:cstheme="majorBidi"/>
-          <w:i/>
-          <w:iCs/>
-          <w:color w:val="0F4761" w:themeColor="accent1" w:themeShade="BF"/>
-        </w:rPr>
-        <w:t>accountLevel</w:t>
-      </w:r>
-      <w:proofErr w:type="spellEnd"/>
-      <w:r>
-        <w:rPr>
-          <w:rFonts w:eastAsiaTheme="majorEastAsia" w:cstheme="majorBidi"/>
-          <w:i/>
-          <w:iCs/>
-          <w:color w:val="0F4761" w:themeColor="accent1" w:themeShade="BF"/>
-        </w:rPr>
-        <w:t xml:space="preserve">", </w:t>
-      </w:r>
-      <w:proofErr w:type="spellStart"/>
-      <w:r>
-        <w:rPr>
-          <w:rFonts w:eastAsiaTheme="majorEastAsia" w:cstheme="majorBidi"/>
-          <w:i/>
-          <w:iCs/>
-          <w:color w:val="0F4761" w:themeColor="accent1" w:themeShade="BF"/>
-        </w:rPr>
-        <w:t>accountLevel</w:t>
-      </w:r>
-      <w:proofErr w:type="spellEnd"/>
-      <w:r>
-        <w:rPr>
-          <w:rFonts w:eastAsiaTheme="majorEastAsia" w:cstheme="majorBidi"/>
-          <w:i/>
-          <w:iCs/>
-          <w:color w:val="0F4761" w:themeColor="accent1" w:themeShade="BF"/>
-        </w:rPr>
-        <w:t>);</w:t>
-      </w:r>
-    </w:p>
-    <w:p>
-      <w:pPr>
-        <w:rPr>
-          <w:rFonts w:eastAsiaTheme="majorEastAsia" w:cstheme="majorBidi"/>
-          <w:i/>
-          <w:iCs/>
-          <w:color w:val="0F4761" w:themeColor="accent1" w:themeShade="BF"/>
-        </w:rPr>
-      </w:pPr>
-    </w:p>
-    <w:p>
-      <w:pPr>
-        <w:rPr>
-          <w:rFonts w:eastAsiaTheme="majorEastAsia" w:cstheme="majorBidi"/>
-          <w:i/>
-          <w:iCs/>
-          <w:color w:val="0F4761" w:themeColor="accent1" w:themeShade="BF"/>
-        </w:rPr>
-      </w:pPr>
-      <w:r>
-        <w:rPr>
-          <w:rFonts w:eastAsiaTheme="majorEastAsia" w:cstheme="majorBidi"/>
-          <w:i/>
-          <w:iCs/>
-          <w:color w:val="0F4761" w:themeColor="accent1" w:themeShade="BF"/>
-        </w:rPr>
-        <w:t xml:space="preserve">    </w:t>
-      </w:r>
-      <w:proofErr w:type="spellStart"/>
-      <w:r>
-        <w:rPr>
-          <w:rFonts w:eastAsiaTheme="majorEastAsia" w:cstheme="majorBidi"/>
-          <w:i/>
-          <w:iCs/>
-          <w:color w:val="0F4761" w:themeColor="accent1" w:themeShade="BF"/>
-        </w:rPr>
-        <w:t>ref.child</w:t>
-      </w:r>
-      <w:proofErr w:type="spellEnd"/>
-      <w:r>
-        <w:rPr>
-          <w:rFonts w:eastAsiaTheme="majorEastAsia" w:cstheme="majorBidi"/>
-          <w:i/>
-          <w:iCs/>
-          <w:color w:val="0F4761" w:themeColor="accent1" w:themeShade="BF"/>
-        </w:rPr>
-        <w:t>(</w:t>
-      </w:r>
-      <w:proofErr w:type="spellStart"/>
-      <w:r>
-        <w:rPr>
-          <w:rFonts w:eastAsiaTheme="majorEastAsia" w:cstheme="majorBidi"/>
-          <w:i/>
-          <w:iCs/>
-          <w:color w:val="0F4761" w:themeColor="accent1" w:themeShade="BF"/>
-        </w:rPr>
-        <w:t>userID</w:t>
-      </w:r>
-      <w:proofErr w:type="spellEnd"/>
-      <w:r>
-        <w:rPr>
-          <w:rFonts w:eastAsiaTheme="majorEastAsia" w:cstheme="majorBidi"/>
-          <w:i/>
-          <w:iCs/>
-          <w:color w:val="0F4761" w:themeColor="accent1" w:themeShade="BF"/>
-        </w:rPr>
-        <w:t>).</w:t>
-      </w:r>
-      <w:proofErr w:type="spellStart"/>
-      <w:r>
-        <w:rPr>
-          <w:rFonts w:eastAsiaTheme="majorEastAsia" w:cstheme="majorBidi"/>
-          <w:i/>
-          <w:iCs/>
-          <w:color w:val="0F4761" w:themeColor="accent1" w:themeShade="BF"/>
-        </w:rPr>
-        <w:t>setValueAsync</w:t>
-      </w:r>
-      <w:proofErr w:type="spellEnd"/>
-      <w:r>
-        <w:rPr>
-          <w:rFonts w:eastAsiaTheme="majorEastAsia" w:cstheme="majorBidi"/>
-          <w:i/>
-          <w:iCs/>
-          <w:color w:val="0F4761" w:themeColor="accent1" w:themeShade="BF"/>
-        </w:rPr>
-        <w:t>(user)</w:t>
-      </w:r>
-    </w:p>
-    <w:p>
-      <w:pPr>
-        <w:rPr>
-          <w:rFonts w:eastAsiaTheme="majorEastAsia" w:cstheme="majorBidi"/>
-          <w:i/>
-          <w:iCs/>
-          <w:color w:val="0F4761" w:themeColor="accent1" w:themeShade="BF"/>
-        </w:rPr>
-      </w:pPr>
-      <w:r>
-        <w:rPr>
-          <w:rFonts w:eastAsiaTheme="majorEastAsia" w:cstheme="majorBidi"/>
-          <w:i/>
-          <w:iCs/>
-          <w:color w:val="0F4761" w:themeColor="accent1" w:themeShade="BF"/>
-        </w:rPr>
-        <w:t>            .</w:t>
-      </w:r>
-      <w:proofErr w:type="spellStart"/>
-      <w:r>
-        <w:rPr>
-          <w:rFonts w:eastAsiaTheme="majorEastAsia" w:cstheme="majorBidi"/>
-          <w:i/>
-          <w:iCs/>
-          <w:color w:val="0F4761" w:themeColor="accent1" w:themeShade="BF"/>
-        </w:rPr>
-        <w:t>addOnSuccessListener</w:t>
-      </w:r>
-      <w:proofErr w:type="spellEnd"/>
-      <w:r>
-        <w:rPr>
-          <w:rFonts w:eastAsiaTheme="majorEastAsia" w:cstheme="majorBidi"/>
-          <w:i/>
-          <w:iCs/>
-          <w:color w:val="0F4761" w:themeColor="accent1" w:themeShade="BF"/>
-        </w:rPr>
-        <w:t>(</w:t>
-      </w:r>
-      <w:proofErr w:type="spellStart"/>
-      <w:r>
-        <w:rPr>
-          <w:rFonts w:eastAsiaTheme="majorEastAsia" w:cstheme="majorBidi"/>
-          <w:i/>
-          <w:iCs/>
-          <w:color w:val="0F4761" w:themeColor="accent1" w:themeShade="BF"/>
-        </w:rPr>
-        <w:t>aVoid</w:t>
-      </w:r>
-      <w:proofErr w:type="spellEnd"/>
-      <w:r>
-        <w:rPr>
-          <w:rFonts w:eastAsiaTheme="majorEastAsia" w:cstheme="majorBidi"/>
-          <w:i/>
-          <w:iCs/>
-          <w:color w:val="0F4761" w:themeColor="accent1" w:themeShade="BF"/>
-        </w:rPr>
-        <w:t xml:space="preserve"> -&gt; </w:t>
-      </w:r>
-      <w:proofErr w:type="spellStart"/>
-      <w:r>
-        <w:rPr>
-          <w:rFonts w:eastAsiaTheme="majorEastAsia" w:cstheme="majorBidi"/>
-          <w:i/>
-          <w:iCs/>
-          <w:color w:val="0F4761" w:themeColor="accent1" w:themeShade="BF"/>
-        </w:rPr>
-        <w:t>System.out.println</w:t>
-      </w:r>
-      <w:proofErr w:type="spellEnd"/>
-      <w:r>
-        <w:rPr>
-          <w:rFonts w:eastAsiaTheme="majorEastAsia" w:cstheme="majorBidi"/>
-          <w:i/>
-          <w:iCs/>
-          <w:color w:val="0F4761" w:themeColor="accent1" w:themeShade="BF"/>
-        </w:rPr>
-        <w:t>("User created successfully!"))</w:t>
-      </w:r>
-    </w:p>
-    <w:p>
-      <w:pPr>
-        <w:rPr>
-          <w:rFonts w:eastAsiaTheme="majorEastAsia" w:cstheme="majorBidi"/>
-          <w:i/>
-          <w:iCs/>
-          <w:color w:val="0F4761" w:themeColor="accent1" w:themeShade="BF"/>
-        </w:rPr>
-      </w:pPr>
-      <w:r>
-        <w:rPr>
-          <w:rFonts w:eastAsiaTheme="majorEastAsia" w:cstheme="majorBidi"/>
-          <w:i/>
-          <w:iCs/>
-          <w:color w:val="0F4761" w:themeColor="accent1" w:themeShade="BF"/>
-        </w:rPr>
-        <w:t>            .</w:t>
-      </w:r>
-      <w:proofErr w:type="spellStart"/>
-      <w:r>
-        <w:rPr>
-          <w:rFonts w:eastAsiaTheme="majorEastAsia" w:cstheme="majorBidi"/>
-          <w:i/>
-          <w:iCs/>
-          <w:color w:val="0F4761" w:themeColor="accent1" w:themeShade="BF"/>
-        </w:rPr>
-        <w:t>addOnFailureListener</w:t>
-      </w:r>
-      <w:proofErr w:type="spellEnd"/>
-      <w:r>
-        <w:rPr>
-          <w:rFonts w:eastAsiaTheme="majorEastAsia" w:cstheme="majorBidi"/>
-          <w:i/>
-          <w:iCs/>
-          <w:color w:val="0F4761" w:themeColor="accent1" w:themeShade="BF"/>
-        </w:rPr>
-        <w:t xml:space="preserve">(e -&gt; </w:t>
-      </w:r>
-      <w:proofErr w:type="spellStart"/>
-      <w:r>
-        <w:rPr>
-          <w:rFonts w:eastAsiaTheme="majorEastAsia" w:cstheme="majorBidi"/>
-          <w:i/>
-          <w:iCs/>
-          <w:color w:val="0F4761" w:themeColor="accent1" w:themeShade="BF"/>
-        </w:rPr>
-        <w:t>System.out.println</w:t>
-      </w:r>
-      <w:proofErr w:type="spellEnd"/>
-      <w:r>
-        <w:rPr>
-          <w:rFonts w:eastAsiaTheme="majorEastAsia" w:cstheme="majorBidi"/>
-          <w:i/>
-          <w:iCs/>
-          <w:color w:val="0F4761" w:themeColor="accent1" w:themeShade="BF"/>
-        </w:rPr>
-        <w:t xml:space="preserve">("Failed to create user: " + </w:t>
-      </w:r>
-      <w:proofErr w:type="spellStart"/>
-      <w:r>
-        <w:rPr>
-          <w:rFonts w:eastAsiaTheme="majorEastAsia" w:cstheme="majorBidi"/>
-          <w:i/>
-          <w:iCs/>
-          <w:color w:val="0F4761" w:themeColor="accent1" w:themeShade="BF"/>
-        </w:rPr>
-        <w:t>e.getMessage</w:t>
-      </w:r>
-      <w:proofErr w:type="spellEnd"/>
-      <w:r>
-        <w:rPr>
-          <w:rFonts w:eastAsiaTheme="majorEastAsia" w:cstheme="majorBidi"/>
-          <w:i/>
-          <w:iCs/>
-          <w:color w:val="0F4761" w:themeColor="accent1" w:themeShade="BF"/>
-        </w:rPr>
-        <w:t>()));</w:t>
-      </w:r>
-    </w:p>
-    <w:p>
-      <w:pPr>
-        <w:rPr>
-          <w:rFonts w:eastAsiaTheme="majorEastAsia" w:cstheme="majorBidi"/>
-          <w:i/>
-          <w:iCs/>
-          <w:color w:val="0F4761" w:themeColor="accent1" w:themeShade="BF"/>
-        </w:rPr>
-      </w:pPr>
-      <w:r>
-        <w:rPr>
-          <w:rFonts w:eastAsiaTheme="majorEastAsia" w:cstheme="majorBidi"/>
-          <w:i/>
-          <w:iCs/>
-          <w:color w:val="0F4761" w:themeColor="accent1" w:themeShade="BF"/>
-        </w:rPr>
-        <w:t>}</w:t>
-      </w:r>
-    </w:p>
-    <w:p>
-      <w:pPr>
-        <w:rPr>
-          <w:rFonts w:eastAsiaTheme="majorEastAsia" w:cstheme="majorBidi"/>
-          <w:i/>
-          <w:iCs/>
-          <w:color w:val="0F4761" w:themeColor="accent1" w:themeShade="BF"/>
-        </w:rPr>
-      </w:pPr>
-    </w:p>
-    <w:p>
-      <w:pPr>
-        <w:rPr>
-          <w:rFonts w:eastAsiaTheme="majorEastAsia" w:cstheme="majorBidi"/>
-          <w:i/>
-          <w:iCs/>
-          <w:color w:val="0F4761" w:themeColor="accent1" w:themeShade="BF"/>
-        </w:rPr>
-      </w:pPr>
-      <w:r>
-        <w:rPr>
-          <w:rFonts w:eastAsiaTheme="majorEastAsia" w:cstheme="majorBidi"/>
-          <w:i/>
-          <w:iCs/>
-          <w:color w:val="0F4761" w:themeColor="accent1" w:themeShade="BF"/>
-        </w:rPr>
-        <w:t xml:space="preserve">public static void </w:t>
-      </w:r>
-      <w:proofErr w:type="spellStart"/>
-      <w:r>
-        <w:rPr>
-          <w:rFonts w:eastAsiaTheme="majorEastAsia" w:cstheme="majorBidi"/>
-          <w:i/>
-          <w:iCs/>
-          <w:color w:val="0F4761" w:themeColor="accent1" w:themeShade="BF"/>
-        </w:rPr>
-        <w:t>Test_Create</w:t>
-      </w:r>
-      <w:proofErr w:type="spellEnd"/>
-      <w:r>
-        <w:rPr>
-          <w:rFonts w:eastAsiaTheme="majorEastAsia" w:cstheme="majorBidi"/>
-          <w:i/>
-          <w:iCs/>
-          <w:color w:val="0F4761" w:themeColor="accent1" w:themeShade="BF"/>
-        </w:rPr>
-        <w:t>(){</w:t>
-      </w:r>
-    </w:p>
-    <w:p>
-      <w:pPr>
-        <w:rPr>
-          <w:rFonts w:eastAsiaTheme="majorEastAsia" w:cstheme="majorBidi"/>
-          <w:i/>
-          <w:iCs/>
-          <w:color w:val="0F4761" w:themeColor="accent1" w:themeShade="BF"/>
-        </w:rPr>
-      </w:pPr>
-      <w:r>
-        <w:rPr>
-          <w:rFonts w:eastAsiaTheme="majorEastAsia" w:cstheme="majorBidi"/>
-          <w:i/>
-          <w:iCs/>
-          <w:color w:val="0F4761" w:themeColor="accent1" w:themeShade="BF"/>
-        </w:rPr>
-        <w:t xml:space="preserve">    Scanner </w:t>
-      </w:r>
-      <w:proofErr w:type="spellStart"/>
-      <w:r>
-        <w:rPr>
-          <w:rFonts w:eastAsiaTheme="majorEastAsia" w:cstheme="majorBidi"/>
-          <w:i/>
-          <w:iCs/>
-          <w:color w:val="0F4761" w:themeColor="accent1" w:themeShade="BF"/>
-        </w:rPr>
-        <w:t>scanner</w:t>
-      </w:r>
-      <w:proofErr w:type="spellEnd"/>
-      <w:r>
-        <w:rPr>
-          <w:rFonts w:eastAsiaTheme="majorEastAsia" w:cstheme="majorBidi"/>
-          <w:i/>
-          <w:iCs/>
-          <w:color w:val="0F4761" w:themeColor="accent1" w:themeShade="BF"/>
-        </w:rPr>
-        <w:t xml:space="preserve"> = new Scanner(System.in);</w:t>
-      </w:r>
-    </w:p>
-    <w:p>
-      <w:pPr>
-        <w:rPr>
-          <w:rFonts w:eastAsiaTheme="majorEastAsia" w:cstheme="majorBidi"/>
-          <w:i/>
-          <w:iCs/>
-          <w:color w:val="0F4761" w:themeColor="accent1" w:themeShade="BF"/>
-        </w:rPr>
-      </w:pPr>
-      <w:r>
-        <w:rPr>
-          <w:rFonts w:eastAsiaTheme="majorEastAsia" w:cstheme="majorBidi"/>
-          <w:i/>
-          <w:iCs/>
-          <w:color w:val="0F4761" w:themeColor="accent1" w:themeShade="BF"/>
-        </w:rPr>
-        <w:t xml:space="preserve">    </w:t>
-      </w:r>
-      <w:proofErr w:type="spellStart"/>
-      <w:r>
-        <w:rPr>
-          <w:rFonts w:eastAsiaTheme="majorEastAsia" w:cstheme="majorBidi"/>
-          <w:i/>
-          <w:iCs/>
-          <w:color w:val="0F4761" w:themeColor="accent1" w:themeShade="BF"/>
-        </w:rPr>
-        <w:t>System.out.println</w:t>
-      </w:r>
-      <w:proofErr w:type="spellEnd"/>
-      <w:r>
-        <w:rPr>
-          <w:rFonts w:eastAsiaTheme="majorEastAsia" w:cstheme="majorBidi"/>
-          <w:i/>
-          <w:iCs/>
-          <w:color w:val="0F4761" w:themeColor="accent1" w:themeShade="BF"/>
-        </w:rPr>
-        <w:t>("Testing Create:\n\n")</w:t>
-      </w:r>
-    </w:p>
-    <w:p>
-      <w:pPr>
-        <w:rPr>
-          <w:rFonts w:eastAsiaTheme="majorEastAsia" w:cstheme="majorBidi"/>
-          <w:i/>
-          <w:iCs/>
-          <w:color w:val="0F4761" w:themeColor="accent1" w:themeShade="BF"/>
-        </w:rPr>
-      </w:pPr>
-      <w:r>
-        <w:rPr>
-          <w:rFonts w:eastAsiaTheme="majorEastAsia" w:cstheme="majorBidi"/>
-          <w:i/>
-          <w:iCs/>
-          <w:color w:val="0F4761" w:themeColor="accent1" w:themeShade="BF"/>
-        </w:rPr>
-        <w:t xml:space="preserve">    </w:t>
-      </w:r>
-      <w:proofErr w:type="spellStart"/>
-      <w:r>
-        <w:rPr>
-          <w:rFonts w:eastAsiaTheme="majorEastAsia" w:cstheme="majorBidi"/>
-          <w:i/>
-          <w:iCs/>
-          <w:color w:val="0F4761" w:themeColor="accent1" w:themeShade="BF"/>
-        </w:rPr>
-        <w:t>System.out.println</w:t>
-      </w:r>
-      <w:proofErr w:type="spellEnd"/>
-      <w:r>
-        <w:rPr>
-          <w:rFonts w:eastAsiaTheme="majorEastAsia" w:cstheme="majorBidi"/>
-          <w:i/>
-          <w:iCs/>
-          <w:color w:val="0F4761" w:themeColor="accent1" w:themeShade="BF"/>
-        </w:rPr>
-        <w:t>("Name:   ")</w:t>
-      </w:r>
-    </w:p>
-    <w:p>
-      <w:pPr>
-        <w:rPr>
-          <w:rFonts w:eastAsiaTheme="majorEastAsia" w:cstheme="majorBidi"/>
-          <w:i/>
-          <w:iCs/>
-          <w:color w:val="0F4761" w:themeColor="accent1" w:themeShade="BF"/>
-        </w:rPr>
-      </w:pPr>
-      <w:r>
-        <w:rPr>
-          <w:rFonts w:eastAsiaTheme="majorEastAsia" w:cstheme="majorBidi"/>
-          <w:i/>
-          <w:iCs/>
-          <w:color w:val="0F4761" w:themeColor="accent1" w:themeShade="BF"/>
-        </w:rPr>
-        <w:t xml:space="preserve">    String name = </w:t>
-      </w:r>
-      <w:proofErr w:type="spellStart"/>
-      <w:r>
-        <w:rPr>
-          <w:rFonts w:eastAsiaTheme="majorEastAsia" w:cstheme="majorBidi"/>
-          <w:i/>
-          <w:iCs/>
-          <w:color w:val="0F4761" w:themeColor="accent1" w:themeShade="BF"/>
-        </w:rPr>
-        <w:t>scanner.nextLine</w:t>
-      </w:r>
-      <w:proofErr w:type="spellEnd"/>
-      <w:r>
-        <w:rPr>
-          <w:rFonts w:eastAsiaTheme="majorEastAsia" w:cstheme="majorBidi"/>
-          <w:i/>
-          <w:iCs/>
-          <w:color w:val="0F4761" w:themeColor="accent1" w:themeShade="BF"/>
-        </w:rPr>
-        <w:t>();</w:t>
-      </w:r>
-    </w:p>
-    <w:p>
-      <w:pPr>
-        <w:rPr>
-          <w:rFonts w:eastAsiaTheme="majorEastAsia" w:cstheme="majorBidi"/>
-          <w:i/>
-          <w:iCs/>
-          <w:color w:val="0F4761" w:themeColor="accent1" w:themeShade="BF"/>
-        </w:rPr>
-      </w:pPr>
-      <w:r>
-        <w:rPr>
-          <w:rFonts w:eastAsiaTheme="majorEastAsia" w:cstheme="majorBidi"/>
-          <w:i/>
-          <w:iCs/>
-          <w:color w:val="0F4761" w:themeColor="accent1" w:themeShade="BF"/>
-        </w:rPr>
-        <w:t xml:space="preserve">    </w:t>
-      </w:r>
-    </w:p>
-    <w:p>
-      <w:pPr>
-        <w:rPr>
-          <w:rFonts w:eastAsiaTheme="majorEastAsia" w:cstheme="majorBidi"/>
-          <w:i/>
-          <w:iCs/>
-          <w:color w:val="0F4761" w:themeColor="accent1" w:themeShade="BF"/>
-        </w:rPr>
-      </w:pPr>
-      <w:r>
-        <w:rPr>
-          <w:rFonts w:eastAsiaTheme="majorEastAsia" w:cstheme="majorBidi"/>
-          <w:i/>
-          <w:iCs/>
-          <w:color w:val="0F4761" w:themeColor="accent1" w:themeShade="BF"/>
-        </w:rPr>
-        <w:t xml:space="preserve">    </w:t>
-      </w:r>
-      <w:proofErr w:type="spellStart"/>
-      <w:r>
-        <w:rPr>
-          <w:rFonts w:eastAsiaTheme="majorEastAsia" w:cstheme="majorBidi"/>
-          <w:i/>
-          <w:iCs/>
-          <w:color w:val="0F4761" w:themeColor="accent1" w:themeShade="BF"/>
-        </w:rPr>
-        <w:t>System.out.println</w:t>
-      </w:r>
-      <w:proofErr w:type="spellEnd"/>
-      <w:r>
-        <w:rPr>
-          <w:rFonts w:eastAsiaTheme="majorEastAsia" w:cstheme="majorBidi"/>
-          <w:i/>
-          <w:iCs/>
-          <w:color w:val="0F4761" w:themeColor="accent1" w:themeShade="BF"/>
-        </w:rPr>
-        <w:t>("\</w:t>
-      </w:r>
-      <w:proofErr w:type="spellStart"/>
-      <w:r>
-        <w:rPr>
-          <w:rFonts w:eastAsiaTheme="majorEastAsia" w:cstheme="majorBidi"/>
-          <w:i/>
-          <w:iCs/>
-          <w:color w:val="0F4761" w:themeColor="accent1" w:themeShade="BF"/>
-        </w:rPr>
-        <w:t>nPassword</w:t>
-      </w:r>
-      <w:proofErr w:type="spellEnd"/>
-      <w:r>
-        <w:rPr>
-          <w:rFonts w:eastAsiaTheme="majorEastAsia" w:cstheme="majorBidi"/>
-          <w:i/>
-          <w:iCs/>
-          <w:color w:val="0F4761" w:themeColor="accent1" w:themeShade="BF"/>
-        </w:rPr>
-        <w:t>:   ")</w:t>
-      </w:r>
-    </w:p>
-    <w:p>
-      <w:pPr>
-        <w:rPr>
-          <w:rFonts w:eastAsiaTheme="majorEastAsia" w:cstheme="majorBidi"/>
-          <w:i/>
-          <w:iCs/>
-          <w:color w:val="0F4761" w:themeColor="accent1" w:themeShade="BF"/>
-        </w:rPr>
-      </w:pPr>
-      <w:r>
-        <w:rPr>
-          <w:rFonts w:eastAsiaTheme="majorEastAsia" w:cstheme="majorBidi"/>
-          <w:i/>
-          <w:iCs/>
-          <w:color w:val="0F4761" w:themeColor="accent1" w:themeShade="BF"/>
-        </w:rPr>
-        <w:t xml:space="preserve">    String password = </w:t>
-      </w:r>
-      <w:proofErr w:type="spellStart"/>
-      <w:r>
-        <w:rPr>
-          <w:rFonts w:eastAsiaTheme="majorEastAsia" w:cstheme="majorBidi"/>
-          <w:i/>
-          <w:iCs/>
-          <w:color w:val="0F4761" w:themeColor="accent1" w:themeShade="BF"/>
-        </w:rPr>
-        <w:t>scanner.nextLine</w:t>
-      </w:r>
-      <w:proofErr w:type="spellEnd"/>
-      <w:r>
-        <w:rPr>
-          <w:rFonts w:eastAsiaTheme="majorEastAsia" w:cstheme="majorBidi"/>
-          <w:i/>
-          <w:iCs/>
-          <w:color w:val="0F4761" w:themeColor="accent1" w:themeShade="BF"/>
-        </w:rPr>
-        <w:t>();</w:t>
-      </w:r>
-    </w:p>
-    <w:p>
-      <w:pPr>
-        <w:rPr>
-          <w:rFonts w:eastAsiaTheme="majorEastAsia" w:cstheme="majorBidi"/>
-          <w:i/>
-          <w:iCs/>
-          <w:color w:val="0F4761" w:themeColor="accent1" w:themeShade="BF"/>
-        </w:rPr>
-      </w:pPr>
-    </w:p>
-    <w:p>
-      <w:pPr>
-        <w:rPr>
-          <w:rFonts w:eastAsiaTheme="majorEastAsia" w:cstheme="majorBidi"/>
-          <w:i/>
-          <w:iCs/>
-          <w:color w:val="0F4761" w:themeColor="accent1" w:themeShade="BF"/>
-        </w:rPr>
-      </w:pPr>
-      <w:r>
-        <w:rPr>
-          <w:rFonts w:eastAsiaTheme="majorEastAsia" w:cstheme="majorBidi"/>
-          <w:i/>
-          <w:iCs/>
-          <w:color w:val="0F4761" w:themeColor="accent1" w:themeShade="BF"/>
-        </w:rPr>
-        <w:t>    String account = "Basic";</w:t>
-      </w:r>
-    </w:p>
-    <w:p>
-      <w:pPr>
-        <w:rPr>
-          <w:rFonts w:eastAsiaTheme="majorEastAsia" w:cstheme="majorBidi"/>
-          <w:i/>
-          <w:iCs/>
-          <w:color w:val="0F4761" w:themeColor="accent1" w:themeShade="BF"/>
-        </w:rPr>
-      </w:pPr>
-    </w:p>
-    <w:p>
-      <w:pPr>
-        <w:rPr>
-          <w:rFonts w:eastAsiaTheme="majorEastAsia" w:cstheme="majorBidi"/>
-          <w:i/>
-          <w:iCs/>
-          <w:color w:val="0F4761" w:themeColor="accent1" w:themeShade="BF"/>
-        </w:rPr>
-      </w:pPr>
-      <w:r>
-        <w:rPr>
-          <w:rFonts w:eastAsiaTheme="majorEastAsia" w:cstheme="majorBidi"/>
-          <w:i/>
-          <w:iCs/>
-          <w:color w:val="0F4761" w:themeColor="accent1" w:themeShade="BF"/>
-        </w:rPr>
-        <w:t xml:space="preserve">    </w:t>
-      </w:r>
-      <w:proofErr w:type="spellStart"/>
-      <w:r>
-        <w:rPr>
-          <w:rFonts w:eastAsiaTheme="majorEastAsia" w:cstheme="majorBidi"/>
-          <w:i/>
-          <w:iCs/>
-          <w:color w:val="0F4761" w:themeColor="accent1" w:themeShade="BF"/>
-        </w:rPr>
-        <w:t>System.out.println</w:t>
-      </w:r>
-      <w:proofErr w:type="spellEnd"/>
-      <w:r>
-        <w:rPr>
-          <w:rFonts w:eastAsiaTheme="majorEastAsia" w:cstheme="majorBidi"/>
-          <w:i/>
-          <w:iCs/>
-          <w:color w:val="0F4761" w:themeColor="accent1" w:themeShade="BF"/>
-        </w:rPr>
-        <w:t>("\</w:t>
-      </w:r>
-      <w:proofErr w:type="spellStart"/>
-      <w:r>
-        <w:rPr>
-          <w:rFonts w:eastAsiaTheme="majorEastAsia" w:cstheme="majorBidi"/>
-          <w:i/>
-          <w:iCs/>
-          <w:color w:val="0F4761" w:themeColor="accent1" w:themeShade="BF"/>
-        </w:rPr>
-        <w:t>nCreating</w:t>
-      </w:r>
-      <w:proofErr w:type="spellEnd"/>
-      <w:r>
-        <w:rPr>
-          <w:rFonts w:eastAsiaTheme="majorEastAsia" w:cstheme="majorBidi"/>
-          <w:i/>
-          <w:iCs/>
-          <w:color w:val="0F4761" w:themeColor="accent1" w:themeShade="BF"/>
-        </w:rPr>
-        <w:t xml:space="preserve"> user:    ")</w:t>
-      </w:r>
-    </w:p>
-    <w:p>
-      <w:pPr>
-        <w:rPr>
-          <w:rFonts w:eastAsiaTheme="majorEastAsia" w:cstheme="majorBidi"/>
-          <w:i/>
-          <w:iCs/>
-          <w:color w:val="0F4761" w:themeColor="accent1" w:themeShade="BF"/>
-        </w:rPr>
-      </w:pPr>
-      <w:r>
-        <w:rPr>
-          <w:rFonts w:eastAsiaTheme="majorEastAsia" w:cstheme="majorBidi"/>
-          <w:i/>
-          <w:iCs/>
-          <w:color w:val="0F4761" w:themeColor="accent1" w:themeShade="BF"/>
-        </w:rPr>
-        <w:lastRenderedPageBreak/>
-        <w:t xml:space="preserve">    </w:t>
-      </w:r>
-      <w:proofErr w:type="spellStart"/>
-      <w:r>
-        <w:rPr>
-          <w:rFonts w:eastAsiaTheme="majorEastAsia" w:cstheme="majorBidi"/>
-          <w:i/>
-          <w:iCs/>
-          <w:color w:val="0F4761" w:themeColor="accent1" w:themeShade="BF"/>
-        </w:rPr>
-        <w:t>createUser</w:t>
-      </w:r>
-      <w:proofErr w:type="spellEnd"/>
-      <w:r>
-        <w:rPr>
-          <w:rFonts w:eastAsiaTheme="majorEastAsia" w:cstheme="majorBidi"/>
-          <w:i/>
-          <w:iCs/>
-          <w:color w:val="0F4761" w:themeColor="accent1" w:themeShade="BF"/>
-        </w:rPr>
-        <w:t>(</w:t>
-      </w:r>
-      <w:proofErr w:type="spellStart"/>
-      <w:r>
-        <w:rPr>
-          <w:rFonts w:eastAsiaTheme="majorEastAsia" w:cstheme="majorBidi"/>
-          <w:i/>
-          <w:iCs/>
-          <w:color w:val="0F4761" w:themeColor="accent1" w:themeShade="BF"/>
-        </w:rPr>
-        <w:t>name,password,account</w:t>
-      </w:r>
-      <w:proofErr w:type="spellEnd"/>
-      <w:r>
-        <w:rPr>
-          <w:rFonts w:eastAsiaTheme="majorEastAsia" w:cstheme="majorBidi"/>
-          <w:i/>
-          <w:iCs/>
-          <w:color w:val="0F4761" w:themeColor="accent1" w:themeShade="BF"/>
-        </w:rPr>
-        <w:t>)</w:t>
-      </w:r>
-    </w:p>
-    <w:p>
-      <w:pPr>
-        <w:rPr>
-          <w:rFonts w:eastAsiaTheme="majorEastAsia" w:cstheme="majorBidi"/>
-          <w:i/>
-          <w:iCs/>
-          <w:color w:val="0F4761" w:themeColor="accent1" w:themeShade="BF"/>
-        </w:rPr>
-      </w:pPr>
-    </w:p>
-    <w:p>
-      <w:pPr>
-        <w:rPr>
-          <w:rFonts w:eastAsiaTheme="majorEastAsia" w:cstheme="majorBidi"/>
-          <w:i/>
-          <w:iCs/>
-          <w:color w:val="0F4761" w:themeColor="accent1" w:themeShade="BF"/>
-        </w:rPr>
-      </w:pPr>
-      <w:r>
-        <w:rPr>
-          <w:rFonts w:eastAsiaTheme="majorEastAsia" w:cstheme="majorBidi"/>
-          <w:i/>
-          <w:iCs/>
-          <w:color w:val="0F4761" w:themeColor="accent1" w:themeShade="BF"/>
-        </w:rPr>
-        <w:t>public static void main(){</w:t>
-      </w:r>
-    </w:p>
-    <w:p>
-      <w:pPr>
-        <w:rPr>
-          <w:rFonts w:eastAsiaTheme="majorEastAsia" w:cstheme="majorBidi"/>
-          <w:i/>
-          <w:iCs/>
-          <w:color w:val="0F4761" w:themeColor="accent1" w:themeShade="BF"/>
-        </w:rPr>
-      </w:pPr>
-      <w:r>
-        <w:rPr>
-          <w:rFonts w:eastAsiaTheme="majorEastAsia" w:cstheme="majorBidi"/>
-          <w:i/>
-          <w:iCs/>
-          <w:color w:val="0F4761" w:themeColor="accent1" w:themeShade="BF"/>
-        </w:rPr>
-        <w:t xml:space="preserve">    </w:t>
-      </w:r>
-      <w:proofErr w:type="spellStart"/>
-      <w:r>
-        <w:rPr>
-          <w:rFonts w:eastAsiaTheme="majorEastAsia" w:cstheme="majorBidi"/>
-          <w:i/>
-          <w:iCs/>
-          <w:color w:val="0F4761" w:themeColor="accent1" w:themeShade="BF"/>
-        </w:rPr>
-        <w:t>Test_Create</w:t>
-      </w:r>
-      <w:proofErr w:type="spellEnd"/>
-      <w:r>
-        <w:rPr>
-          <w:rFonts w:eastAsiaTheme="majorEastAsia" w:cstheme="majorBidi"/>
-          <w:i/>
-          <w:iCs/>
-          <w:color w:val="0F4761" w:themeColor="accent1" w:themeShade="BF"/>
-        </w:rPr>
-        <w:t>()</w:t>
-      </w:r>
-    </w:p>
-    <w:p>
-      <w:pPr>
-        <w:rPr>
-          <w:rFonts w:eastAsiaTheme="majorEastAsia" w:cstheme="majorBidi"/>
-          <w:i/>
-          <w:iCs/>
-          <w:color w:val="0F4761" w:themeColor="accent1" w:themeShade="BF"/>
-        </w:rPr>
-      </w:pPr>
-      <w:r>
-        <w:rPr>
-          <w:rFonts w:eastAsiaTheme="majorEastAsia" w:cstheme="majorBidi"/>
-          <w:i/>
-          <w:iCs/>
-          <w:color w:val="0F4761" w:themeColor="accent1" w:themeShade="BF"/>
-        </w:rPr>
         <w:t>}</w:t>
       </w:r>
     </w:p>
@@ -34521,25 +33053,7 @@
           <w:bCs/>
           <w:u w:val="single"/>
         </w:rPr>
-        <w:t>AI (</w:t>
-      </w:r>
-      <w:proofErr w:type="spellStart"/>
-      <w:r>
-        <w:rPr>
-          <w:b/>
-          <w:bCs/>
-          <w:u w:val="single"/>
-        </w:rPr>
-        <w:t>adverisal</w:t>
-      </w:r>
-      <w:proofErr w:type="spellEnd"/>
-      <w:r>
-        <w:rPr>
-          <w:b/>
-          <w:bCs/>
-          <w:u w:val="single"/>
-        </w:rPr>
-        <w:t xml:space="preserve"> learning)</w:t>
+        <w:t>AI (adverisal learning)</w:t>
       </w:r>
     </w:p>
     <w:p>
@@ -34804,6 +33318,7 @@
       <w:r>
         <w:rPr>
           <w:rFonts w:asciiTheme="majorHAnsi" w:eastAsiaTheme="majorEastAsia" w:hAnsiTheme="majorHAnsi" w:cstheme="majorBidi"/>
+          <w:noProof/>
           <w:color w:val="0F4761" w:themeColor="accent1" w:themeShade="BF"/>
           <w:sz w:val="32"/>
           <w:szCs w:val="32"/>
@@ -37456,6 +35971,92 @@
     </w:lvl>
   </w:abstractNum>
   <w:abstractNum w:abstractNumId="18" w15:restartNumberingAfterBreak="0">
+    <w:nsid w:val="6553626D"/>
+    <w:multiLevelType w:val="hybridMultilevel"/>
+    <w:tmpl w:val="52561356"/>
+    <w:lvl w:ilvl="0" w:tplc="0809000F">
+      <w:start w:val="1"/>
+      <w:numFmt w:val="decimal"/>
+      <w:lvlText w:val="%1."/>
+      <w:lvlJc w:val="left"/>
+      <w:pPr>
+        <w:ind w:left="1440" w:hanging="360"/>
+      </w:pPr>
+    </w:lvl>
+    <w:lvl w:ilvl="1" w:tplc="08090019" w:tentative="1">
+      <w:start w:val="1"/>
+      <w:numFmt w:val="lowerLetter"/>
+      <w:lvlText w:val="%2."/>
+      <w:lvlJc w:val="left"/>
+      <w:pPr>
+        <w:ind w:left="2160" w:hanging="360"/>
+      </w:pPr>
+    </w:lvl>
+    <w:lvl w:ilvl="2" w:tplc="0809001B" w:tentative="1">
+      <w:start w:val="1"/>
+      <w:numFmt w:val="lowerRoman"/>
+      <w:lvlText w:val="%3."/>
+      <w:lvlJc w:val="right"/>
+      <w:pPr>
+        <w:ind w:left="2880" w:hanging="180"/>
+      </w:pPr>
+    </w:lvl>
+    <w:lvl w:ilvl="3" w:tplc="0809000F" w:tentative="1">
+      <w:start w:val="1"/>
+      <w:numFmt w:val="decimal"/>
+      <w:lvlText w:val="%4."/>
+      <w:lvlJc w:val="left"/>
+      <w:pPr>
+        <w:ind w:left="3600" w:hanging="360"/>
+      </w:pPr>
+    </w:lvl>
+    <w:lvl w:ilvl="4" w:tplc="08090019" w:tentative="1">
+      <w:start w:val="1"/>
+      <w:numFmt w:val="lowerLetter"/>
+      <w:lvlText w:val="%5."/>
+      <w:lvlJc w:val="left"/>
+      <w:pPr>
+        <w:ind w:left="4320" w:hanging="360"/>
+      </w:pPr>
+    </w:lvl>
+    <w:lvl w:ilvl="5" w:tplc="0809001B" w:tentative="1">
+      <w:start w:val="1"/>
+      <w:numFmt w:val="lowerRoman"/>
+      <w:lvlText w:val="%6."/>
+      <w:lvlJc w:val="right"/>
+      <w:pPr>
+        <w:ind w:left="5040" w:hanging="180"/>
+      </w:pPr>
+    </w:lvl>
+    <w:lvl w:ilvl="6" w:tplc="0809000F" w:tentative="1">
+      <w:start w:val="1"/>
+      <w:numFmt w:val="decimal"/>
+      <w:lvlText w:val="%7."/>
+      <w:lvlJc w:val="left"/>
+      <w:pPr>
+        <w:ind w:left="5760" w:hanging="360"/>
+      </w:pPr>
+    </w:lvl>
+    <w:lvl w:ilvl="7" w:tplc="08090019" w:tentative="1">
+      <w:start w:val="1"/>
+      <w:numFmt w:val="lowerLetter"/>
+      <w:lvlText w:val="%8."/>
+      <w:lvlJc w:val="left"/>
+      <w:pPr>
+        <w:ind w:left="6480" w:hanging="360"/>
+      </w:pPr>
+    </w:lvl>
+    <w:lvl w:ilvl="8" w:tplc="0809001B" w:tentative="1">
+      <w:start w:val="1"/>
+      <w:numFmt w:val="lowerRoman"/>
+      <w:lvlText w:val="%9."/>
+      <w:lvlJc w:val="right"/>
+      <w:pPr>
+        <w:ind w:left="7200" w:hanging="180"/>
+      </w:pPr>
+    </w:lvl>
+  </w:abstractNum>
+  <w:abstractNum w:abstractNumId="19" w15:restartNumberingAfterBreak="0">
     <w:nsid w:val="659D025F"/>
     <w:multiLevelType w:val="multilevel"/>
     <w:tmpl w:val="41BC5F5C"/>
@@ -37604,7 +36205,7 @@
       </w:rPr>
     </w:lvl>
   </w:abstractNum>
-  <w:abstractNum w:abstractNumId="19" w15:restartNumberingAfterBreak="0">
+  <w:abstractNum w:abstractNumId="20" w15:restartNumberingAfterBreak="0">
     <w:nsid w:val="68E74671"/>
     <w:multiLevelType w:val="multilevel"/>
     <w:tmpl w:val="4E2A3AE4"/>
@@ -37753,7 +36354,7 @@
       </w:rPr>
     </w:lvl>
   </w:abstractNum>
-  <w:abstractNum w:abstractNumId="20" w15:restartNumberingAfterBreak="0">
+  <w:abstractNum w:abstractNumId="21" w15:restartNumberingAfterBreak="0">
     <w:nsid w:val="6B265067"/>
     <w:multiLevelType w:val="multilevel"/>
     <w:tmpl w:val="73CE3572"/>
@@ -37902,7 +36503,7 @@
       </w:rPr>
     </w:lvl>
   </w:abstractNum>
-  <w:abstractNum w:abstractNumId="21" w15:restartNumberingAfterBreak="0">
+  <w:abstractNum w:abstractNumId="22" w15:restartNumberingAfterBreak="0">
     <w:nsid w:val="74506CA3"/>
     <w:multiLevelType w:val="multilevel"/>
     <w:tmpl w:val="CF102BF2"/>
@@ -38051,7 +36652,7 @@
       </w:rPr>
     </w:lvl>
   </w:abstractNum>
-  <w:abstractNum w:abstractNumId="22" w15:restartNumberingAfterBreak="0">
+  <w:abstractNum w:abstractNumId="23" w15:restartNumberingAfterBreak="0">
     <w:nsid w:val="7DC1286E"/>
     <w:multiLevelType w:val="multilevel"/>
     <w:tmpl w:val="73CE3572"/>
@@ -38213,7 +36814,7 @@
     <w:abstractNumId w:val="12"/>
   </w:num>
   <w:num w:numId="5" w16cid:durableId="360860823">
-    <w:abstractNumId w:val="21"/>
+    <w:abstractNumId w:val="22"/>
   </w:num>
   <w:num w:numId="6" w16cid:durableId="348146050">
     <w:abstractNumId w:val="0"/>
@@ -38225,7 +36826,7 @@
     <w:abstractNumId w:val="10"/>
   </w:num>
   <w:num w:numId="9" w16cid:durableId="1336148145">
-    <w:abstractNumId w:val="19"/>
+    <w:abstractNumId w:val="20"/>
   </w:num>
   <w:num w:numId="10" w16cid:durableId="209148293">
     <w:abstractNumId w:val="5"/>
@@ -38252,10 +36853,10 @@
     <w:abstractNumId w:val="7"/>
   </w:num>
   <w:num w:numId="18" w16cid:durableId="1402368670">
-    <w:abstractNumId w:val="22"/>
+    <w:abstractNumId w:val="23"/>
   </w:num>
   <w:num w:numId="19" w16cid:durableId="1821730988">
-    <w:abstractNumId w:val="18"/>
+    <w:abstractNumId w:val="19"/>
   </w:num>
   <w:num w:numId="20" w16cid:durableId="1927884764">
     <w:abstractNumId w:val="16"/>
@@ -38264,10 +36865,13 @@
     <w:abstractNumId w:val="13"/>
   </w:num>
   <w:num w:numId="22" w16cid:durableId="1066606246">
-    <w:abstractNumId w:val="20"/>
+    <w:abstractNumId w:val="21"/>
   </w:num>
   <w:num w:numId="23" w16cid:durableId="1063530135">
     <w:abstractNumId w:val="1"/>
+  </w:num>
+  <w:num w:numId="24" w16cid:durableId="1192188849">
+    <w:abstractNumId w:val="18"/>
   </w:num>
 </w:numbering>
 </file>
@@ -38872,6 +37476,7 @@
   <w:style w:type="character" w:default="1" w:styleId="DefaultParagraphFont">
     <w:name w:val="Default Paragraph Font"/>
     <w:uiPriority w:val="1"/>
+    <w:semiHidden/>
     <w:unhideWhenUsed/>
   </w:style>
   <w:style w:type="table" w:default="1" w:styleId="TableNormal">

</xml_diff>